<commit_message>
Docs update to match new sections implementation
</commit_message>
<xml_diff>
--- a/docs/Researcch Paper Contents.docx
+++ b/docs/Researcch Paper Contents.docx
@@ -119,7 +119,6 @@
           <w:lang w:val="en-GB" w:eastAsia="en-GB"/>
         </w:rPr>
       </w:pPr>
-      <w:proofErr w:type="gramStart"/>
       <w:r>
         <w:rPr>
           <w:rFonts w:ascii="Consolas" w:eastAsia="Times New Roman" w:hAnsi="Consolas" w:cs="Times New Roman"/>
@@ -138,18 +137,29 @@
           <w:szCs w:val="27"/>
           <w:lang w:val="en-GB" w:eastAsia="en-GB"/>
         </w:rPr>
-        <w:t>(</w:t>
-      </w:r>
-      <w:proofErr w:type="gramEnd"/>
-      <w:r>
-        <w:rPr>
-          <w:rFonts w:ascii="Consolas" w:eastAsia="Times New Roman" w:hAnsi="Consolas" w:cs="Times New Roman"/>
-          <w:color w:val="BABABA"/>
-          <w:sz w:val="27"/>
-          <w:szCs w:val="27"/>
-          <w:lang w:val="en-GB" w:eastAsia="en-GB"/>
-        </w:rPr>
-        <w:t>string inStr)</w:t>
+        <w:t>(string </w:t>
+      </w:r>
+      <w:proofErr w:type="spellStart"/>
+      <w:r>
+        <w:rPr>
+          <w:rFonts w:ascii="Consolas" w:eastAsia="Times New Roman" w:hAnsi="Consolas" w:cs="Times New Roman"/>
+          <w:color w:val="BABABA"/>
+          <w:sz w:val="27"/>
+          <w:szCs w:val="27"/>
+          <w:lang w:val="en-GB" w:eastAsia="en-GB"/>
+        </w:rPr>
+        <w:t>inStr</w:t>
+      </w:r>
+      <w:proofErr w:type="spellEnd"/>
+      <w:r>
+        <w:rPr>
+          <w:rFonts w:ascii="Consolas" w:eastAsia="Times New Roman" w:hAnsi="Consolas" w:cs="Times New Roman"/>
+          <w:color w:val="BABABA"/>
+          <w:sz w:val="27"/>
+          <w:szCs w:val="27"/>
+          <w:lang w:val="en-GB" w:eastAsia="en-GB"/>
+        </w:rPr>
+        <w:t>)</w:t>
       </w:r>
     </w:p>
     <w:p>
@@ -217,7 +227,7 @@
         </w:rPr>
         <w:t> </w:t>
       </w:r>
-      <w:proofErr w:type="gramStart"/>
+      <w:proofErr w:type="spellStart"/>
       <w:r>
         <w:rPr>
           <w:rFonts w:ascii="Consolas" w:eastAsia="Times New Roman" w:hAnsi="Consolas" w:cs="Times New Roman"/>
@@ -228,26 +238,16 @@
         </w:rPr>
         <w:t>getTime</w:t>
       </w:r>
-      <w:r>
-        <w:rPr>
-          <w:rFonts w:ascii="Consolas" w:eastAsia="Times New Roman" w:hAnsi="Consolas" w:cs="Times New Roman"/>
-          <w:color w:val="BABABA"/>
-          <w:sz w:val="27"/>
-          <w:szCs w:val="27"/>
-          <w:lang w:val="en-GB" w:eastAsia="en-GB"/>
-        </w:rPr>
-        <w:t>(</w:t>
-      </w:r>
-      <w:proofErr w:type="gramEnd"/>
-      <w:r>
-        <w:rPr>
-          <w:rFonts w:ascii="Consolas" w:eastAsia="Times New Roman" w:hAnsi="Consolas" w:cs="Times New Roman"/>
-          <w:color w:val="BABABA"/>
-          <w:sz w:val="27"/>
-          <w:szCs w:val="27"/>
-          <w:lang w:val="en-GB" w:eastAsia="en-GB"/>
-        </w:rPr>
-        <w:t>)</w:t>
+      <w:proofErr w:type="spellEnd"/>
+      <w:r>
+        <w:rPr>
+          <w:rFonts w:ascii="Consolas" w:eastAsia="Times New Roman" w:hAnsi="Consolas" w:cs="Times New Roman"/>
+          <w:color w:val="BABABA"/>
+          <w:sz w:val="27"/>
+          <w:szCs w:val="27"/>
+          <w:lang w:val="en-GB" w:eastAsia="en-GB"/>
+        </w:rPr>
+        <w:t>()</w:t>
       </w:r>
     </w:p>
     <w:p>
@@ -419,7 +419,51 @@
           <w:szCs w:val="27"/>
           <w:lang w:val="en-GB" w:eastAsia="en-GB"/>
         </w:rPr>
-        <w:t>        countMapSeq[codonMap[temp]] </w:t>
+        <w:t>        </w:t>
+      </w:r>
+      <w:proofErr w:type="spellStart"/>
+      <w:r>
+        <w:rPr>
+          <w:rFonts w:ascii="Consolas" w:eastAsia="Times New Roman" w:hAnsi="Consolas" w:cs="Times New Roman"/>
+          <w:color w:val="BABABA"/>
+          <w:sz w:val="27"/>
+          <w:szCs w:val="27"/>
+          <w:lang w:val="en-GB" w:eastAsia="en-GB"/>
+        </w:rPr>
+        <w:t>countMapSeq</w:t>
+      </w:r>
+      <w:proofErr w:type="spellEnd"/>
+      <w:r>
+        <w:rPr>
+          <w:rFonts w:ascii="Consolas" w:eastAsia="Times New Roman" w:hAnsi="Consolas" w:cs="Times New Roman"/>
+          <w:color w:val="BABABA"/>
+          <w:sz w:val="27"/>
+          <w:szCs w:val="27"/>
+          <w:lang w:val="en-GB" w:eastAsia="en-GB"/>
+        </w:rPr>
+        <w:t>[</w:t>
+      </w:r>
+      <w:proofErr w:type="spellStart"/>
+      <w:r>
+        <w:rPr>
+          <w:rFonts w:ascii="Consolas" w:eastAsia="Times New Roman" w:hAnsi="Consolas" w:cs="Times New Roman"/>
+          <w:color w:val="BABABA"/>
+          <w:sz w:val="27"/>
+          <w:szCs w:val="27"/>
+          <w:lang w:val="en-GB" w:eastAsia="en-GB"/>
+        </w:rPr>
+        <w:t>codonMap</w:t>
+      </w:r>
+      <w:proofErr w:type="spellEnd"/>
+      <w:r>
+        <w:rPr>
+          <w:rFonts w:ascii="Consolas" w:eastAsia="Times New Roman" w:hAnsi="Consolas" w:cs="Times New Roman"/>
+          <w:color w:val="BABABA"/>
+          <w:sz w:val="27"/>
+          <w:szCs w:val="27"/>
+          <w:lang w:val="en-GB" w:eastAsia="en-GB"/>
+        </w:rPr>
+        <w:t>[temp]] </w:t>
       </w:r>
       <w:r>
         <w:rPr>
@@ -441,7 +485,6 @@
         </w:rPr>
         <w:t> </w:t>
       </w:r>
-      <w:proofErr w:type="gramStart"/>
       <w:r>
         <w:rPr>
           <w:rFonts w:ascii="Consolas" w:eastAsia="Times New Roman" w:hAnsi="Consolas" w:cs="Times New Roman"/>
@@ -462,7 +505,6 @@
         </w:rPr>
         <w:t>;</w:t>
       </w:r>
-      <w:proofErr w:type="gramEnd"/>
     </w:p>
     <w:p>
       <w:pPr>
@@ -529,7 +571,7 @@
         </w:rPr>
         <w:t> </w:t>
       </w:r>
-      <w:proofErr w:type="gramStart"/>
+      <w:proofErr w:type="spellStart"/>
       <w:r>
         <w:rPr>
           <w:rFonts w:ascii="Consolas" w:eastAsia="Times New Roman" w:hAnsi="Consolas" w:cs="Times New Roman"/>
@@ -540,26 +582,16 @@
         </w:rPr>
         <w:t>getTime</w:t>
       </w:r>
-      <w:r>
-        <w:rPr>
-          <w:rFonts w:ascii="Consolas" w:eastAsia="Times New Roman" w:hAnsi="Consolas" w:cs="Times New Roman"/>
-          <w:color w:val="BABABA"/>
-          <w:sz w:val="27"/>
-          <w:szCs w:val="27"/>
-          <w:lang w:val="en-GB" w:eastAsia="en-GB"/>
-        </w:rPr>
-        <w:t>(</w:t>
-      </w:r>
-      <w:proofErr w:type="gramEnd"/>
-      <w:r>
-        <w:rPr>
-          <w:rFonts w:ascii="Consolas" w:eastAsia="Times New Roman" w:hAnsi="Consolas" w:cs="Times New Roman"/>
-          <w:color w:val="BABABA"/>
-          <w:sz w:val="27"/>
-          <w:szCs w:val="27"/>
-          <w:lang w:val="en-GB" w:eastAsia="en-GB"/>
-        </w:rPr>
-        <w:t>)</w:t>
+      <w:proofErr w:type="spellEnd"/>
+      <w:r>
+        <w:rPr>
+          <w:rFonts w:ascii="Consolas" w:eastAsia="Times New Roman" w:hAnsi="Consolas" w:cs="Times New Roman"/>
+          <w:color w:val="BABABA"/>
+          <w:sz w:val="27"/>
+          <w:szCs w:val="27"/>
+          <w:lang w:val="en-GB" w:eastAsia="en-GB"/>
+        </w:rPr>
+        <w:t>()</w:t>
       </w:r>
     </w:p>
     <w:p>
@@ -781,7 +813,6 @@
           <w:lang w:val="en-GB" w:eastAsia="en-GB"/>
         </w:rPr>
       </w:pPr>
-      <w:proofErr w:type="gramStart"/>
       <w:r>
         <w:rPr>
           <w:rFonts w:ascii="Consolas" w:eastAsia="Times New Roman" w:hAnsi="Consolas" w:cs="Times New Roman"/>
@@ -800,18 +831,29 @@
           <w:szCs w:val="27"/>
           <w:lang w:val="en-GB" w:eastAsia="en-GB"/>
         </w:rPr>
-        <w:t>(</w:t>
-      </w:r>
-      <w:proofErr w:type="gramEnd"/>
-      <w:r>
-        <w:rPr>
-          <w:rFonts w:ascii="Consolas" w:eastAsia="Times New Roman" w:hAnsi="Consolas" w:cs="Times New Roman"/>
-          <w:color w:val="BABABA"/>
-          <w:sz w:val="27"/>
-          <w:szCs w:val="27"/>
-          <w:lang w:val="en-GB" w:eastAsia="en-GB"/>
-        </w:rPr>
-        <w:t>string inStr)</w:t>
+        <w:t>(string </w:t>
+      </w:r>
+      <w:proofErr w:type="spellStart"/>
+      <w:r>
+        <w:rPr>
+          <w:rFonts w:ascii="Consolas" w:eastAsia="Times New Roman" w:hAnsi="Consolas" w:cs="Times New Roman"/>
+          <w:color w:val="BABABA"/>
+          <w:sz w:val="27"/>
+          <w:szCs w:val="27"/>
+          <w:lang w:val="en-GB" w:eastAsia="en-GB"/>
+        </w:rPr>
+        <w:t>inStr</w:t>
+      </w:r>
+      <w:proofErr w:type="spellEnd"/>
+      <w:r>
+        <w:rPr>
+          <w:rFonts w:ascii="Consolas" w:eastAsia="Times New Roman" w:hAnsi="Consolas" w:cs="Times New Roman"/>
+          <w:color w:val="BABABA"/>
+          <w:sz w:val="27"/>
+          <w:szCs w:val="27"/>
+          <w:lang w:val="en-GB" w:eastAsia="en-GB"/>
+        </w:rPr>
+        <w:t>)</w:t>
       </w:r>
     </w:p>
     <w:p>
@@ -879,7 +921,7 @@
         </w:rPr>
         <w:t> </w:t>
       </w:r>
-      <w:proofErr w:type="gramStart"/>
+      <w:proofErr w:type="spellStart"/>
       <w:r>
         <w:rPr>
           <w:rFonts w:ascii="Consolas" w:eastAsia="Times New Roman" w:hAnsi="Consolas" w:cs="Times New Roman"/>
@@ -890,26 +932,16 @@
         </w:rPr>
         <w:t>getTime</w:t>
       </w:r>
-      <w:r>
-        <w:rPr>
-          <w:rFonts w:ascii="Consolas" w:eastAsia="Times New Roman" w:hAnsi="Consolas" w:cs="Times New Roman"/>
-          <w:color w:val="BABABA"/>
-          <w:sz w:val="27"/>
-          <w:szCs w:val="27"/>
-          <w:lang w:val="en-GB" w:eastAsia="en-GB"/>
-        </w:rPr>
-        <w:t>(</w:t>
-      </w:r>
-      <w:proofErr w:type="gramEnd"/>
-      <w:r>
-        <w:rPr>
-          <w:rFonts w:ascii="Consolas" w:eastAsia="Times New Roman" w:hAnsi="Consolas" w:cs="Times New Roman"/>
-          <w:color w:val="BABABA"/>
-          <w:sz w:val="27"/>
-          <w:szCs w:val="27"/>
-          <w:lang w:val="en-GB" w:eastAsia="en-GB"/>
-        </w:rPr>
-        <w:t>)</w:t>
+      <w:proofErr w:type="spellEnd"/>
+      <w:r>
+        <w:rPr>
+          <w:rFonts w:ascii="Consolas" w:eastAsia="Times New Roman" w:hAnsi="Consolas" w:cs="Times New Roman"/>
+          <w:color w:val="BABABA"/>
+          <w:sz w:val="27"/>
+          <w:szCs w:val="27"/>
+          <w:lang w:val="en-GB" w:eastAsia="en-GB"/>
+        </w:rPr>
+        <w:t>()</w:t>
       </w:r>
     </w:p>
     <w:p>
@@ -1064,7 +1096,7 @@
     <w:p>
       <w:pPr>
         <w:shd w:val="clear" w:color="auto" w:fill="222324"/>
-        <w:spacing w:after="0" w:line="360" w:lineRule="atLeast"/>
+        <w:spacing w:line="360" w:lineRule="atLeast"/>
         <w:rPr>
           <w:rFonts w:ascii="Consolas" w:eastAsia="Times New Roman" w:hAnsi="Consolas" w:cs="Times New Roman"/>
           <w:color w:val="BABABA"/>
@@ -1083,28 +1115,92 @@
         </w:rPr>
         <w:t>        // Increment protein count by 1</w:t>
       </w:r>
-    </w:p>
-    <w:p>
-      <w:pPr>
-        <w:shd w:val="clear" w:color="auto" w:fill="222324"/>
-        <w:spacing w:after="0" w:line="360" w:lineRule="atLeast"/>
-        <w:rPr>
-          <w:rFonts w:ascii="Consolas" w:eastAsia="Times New Roman" w:hAnsi="Consolas" w:cs="Times New Roman"/>
-          <w:color w:val="BABABA"/>
-          <w:sz w:val="27"/>
-          <w:szCs w:val="27"/>
-          <w:lang w:val="en-GB" w:eastAsia="en-GB"/>
-        </w:rPr>
-      </w:pPr>
-      <w:r>
-        <w:rPr>
-          <w:rFonts w:ascii="Consolas" w:eastAsia="Times New Roman" w:hAnsi="Consolas" w:cs="Times New Roman"/>
-          <w:color w:val="BABABA"/>
-          <w:sz w:val="27"/>
-          <w:szCs w:val="27"/>
-          <w:lang w:val="en-GB" w:eastAsia="en-GB"/>
-        </w:rPr>
-        <w:t>        countMapSeq[codonMap[temp]] </w:t>
+      <w:r>
+        <w:rPr>
+          <w:rFonts w:ascii="Consolas" w:eastAsia="Times New Roman" w:hAnsi="Consolas" w:cs="Times New Roman"/>
+          <w:color w:val="494B4D"/>
+          <w:sz w:val="27"/>
+          <w:szCs w:val="27"/>
+          <w:lang w:val="en-GB" w:eastAsia="en-GB"/>
+        </w:rPr>
+        <w:t xml:space="preserve"> </w:t>
+      </w:r>
+      <w:r>
+        <w:rPr>
+          <w:rFonts w:ascii="Consolas" w:eastAsia="Times New Roman" w:hAnsi="Consolas" w:cs="Times New Roman"/>
+          <w:color w:val="494B4D"/>
+          <w:sz w:val="27"/>
+          <w:szCs w:val="27"/>
+          <w:lang w:val="en-GB" w:eastAsia="en-GB"/>
+        </w:rPr>
+        <w:t>atomically</w:t>
+      </w:r>
+    </w:p>
+    <w:p>
+      <w:pPr>
+        <w:shd w:val="clear" w:color="auto" w:fill="222324"/>
+        <w:spacing w:after="0" w:line="360" w:lineRule="atLeast"/>
+        <w:rPr>
+          <w:rFonts w:ascii="Consolas" w:eastAsia="Times New Roman" w:hAnsi="Consolas" w:cs="Times New Roman"/>
+          <w:color w:val="BABABA"/>
+          <w:sz w:val="27"/>
+          <w:szCs w:val="27"/>
+          <w:lang w:val="en-GB" w:eastAsia="en-GB"/>
+        </w:rPr>
+      </w:pPr>
+      <w:r>
+        <w:rPr>
+          <w:rFonts w:ascii="Consolas" w:eastAsia="Times New Roman" w:hAnsi="Consolas" w:cs="Times New Roman"/>
+          <w:color w:val="BABABA"/>
+          <w:sz w:val="27"/>
+          <w:szCs w:val="27"/>
+          <w:lang w:val="en-GB" w:eastAsia="en-GB"/>
+        </w:rPr>
+        <w:t>        </w:t>
+      </w:r>
+      <w:proofErr w:type="spellStart"/>
+      <w:r>
+        <w:rPr>
+          <w:rFonts w:ascii="Consolas" w:eastAsia="Times New Roman" w:hAnsi="Consolas" w:cs="Times New Roman"/>
+          <w:color w:val="BABABA"/>
+          <w:sz w:val="27"/>
+          <w:szCs w:val="27"/>
+          <w:lang w:val="en-GB" w:eastAsia="en-GB"/>
+        </w:rPr>
+        <w:t>countMapSeq</w:t>
+      </w:r>
+      <w:proofErr w:type="spellEnd"/>
+      <w:r>
+        <w:rPr>
+          <w:rFonts w:ascii="Consolas" w:eastAsia="Times New Roman" w:hAnsi="Consolas" w:cs="Times New Roman"/>
+          <w:color w:val="BABABA"/>
+          <w:sz w:val="27"/>
+          <w:szCs w:val="27"/>
+          <w:lang w:val="en-GB" w:eastAsia="en-GB"/>
+        </w:rPr>
+        <w:t>[</w:t>
+      </w:r>
+      <w:proofErr w:type="spellStart"/>
+      <w:r>
+        <w:rPr>
+          <w:rFonts w:ascii="Consolas" w:eastAsia="Times New Roman" w:hAnsi="Consolas" w:cs="Times New Roman"/>
+          <w:color w:val="BABABA"/>
+          <w:sz w:val="27"/>
+          <w:szCs w:val="27"/>
+          <w:lang w:val="en-GB" w:eastAsia="en-GB"/>
+        </w:rPr>
+        <w:t>codonMap</w:t>
+      </w:r>
+      <w:proofErr w:type="spellEnd"/>
+      <w:r>
+        <w:rPr>
+          <w:rFonts w:ascii="Consolas" w:eastAsia="Times New Roman" w:hAnsi="Consolas" w:cs="Times New Roman"/>
+          <w:color w:val="BABABA"/>
+          <w:sz w:val="27"/>
+          <w:szCs w:val="27"/>
+          <w:lang w:val="en-GB" w:eastAsia="en-GB"/>
+        </w:rPr>
+        <w:t>[temp]] </w:t>
       </w:r>
       <w:r>
         <w:rPr>
@@ -1126,7 +1222,6 @@
         </w:rPr>
         <w:t> </w:t>
       </w:r>
-      <w:proofErr w:type="gramStart"/>
       <w:r>
         <w:rPr>
           <w:rFonts w:ascii="Consolas" w:eastAsia="Times New Roman" w:hAnsi="Consolas" w:cs="Times New Roman"/>
@@ -1147,7 +1242,6 @@
         </w:rPr>
         <w:t>;</w:t>
       </w:r>
-      <w:proofErr w:type="gramEnd"/>
     </w:p>
     <w:p>
       <w:pPr>
@@ -1214,7 +1308,7 @@
         </w:rPr>
         <w:t> </w:t>
       </w:r>
-      <w:proofErr w:type="gramStart"/>
+      <w:proofErr w:type="spellStart"/>
       <w:r>
         <w:rPr>
           <w:rFonts w:ascii="Consolas" w:eastAsia="Times New Roman" w:hAnsi="Consolas" w:cs="Times New Roman"/>
@@ -1225,26 +1319,16 @@
         </w:rPr>
         <w:t>getTime</w:t>
       </w:r>
-      <w:r>
-        <w:rPr>
-          <w:rFonts w:ascii="Consolas" w:eastAsia="Times New Roman" w:hAnsi="Consolas" w:cs="Times New Roman"/>
-          <w:color w:val="BABABA"/>
-          <w:sz w:val="27"/>
-          <w:szCs w:val="27"/>
-          <w:lang w:val="en-GB" w:eastAsia="en-GB"/>
-        </w:rPr>
-        <w:t>(</w:t>
-      </w:r>
-      <w:proofErr w:type="gramEnd"/>
-      <w:r>
-        <w:rPr>
-          <w:rFonts w:ascii="Consolas" w:eastAsia="Times New Roman" w:hAnsi="Consolas" w:cs="Times New Roman"/>
-          <w:color w:val="BABABA"/>
-          <w:sz w:val="27"/>
-          <w:szCs w:val="27"/>
-          <w:lang w:val="en-GB" w:eastAsia="en-GB"/>
-        </w:rPr>
-        <w:t>)</w:t>
+      <w:proofErr w:type="spellEnd"/>
+      <w:r>
+        <w:rPr>
+          <w:rFonts w:ascii="Consolas" w:eastAsia="Times New Roman" w:hAnsi="Consolas" w:cs="Times New Roman"/>
+          <w:color w:val="BABABA"/>
+          <w:sz w:val="27"/>
+          <w:szCs w:val="27"/>
+          <w:lang w:val="en-GB" w:eastAsia="en-GB"/>
+        </w:rPr>
+        <w:t>()</w:t>
       </w:r>
     </w:p>
     <w:p>
@@ -1372,17 +1456,15 @@
       <w:r>
         <w:t>Functional decomposition parallelism Flow Chart.</w:t>
       </w:r>
-    </w:p>
-    <w:p>
       <w:r>
         <w:rPr>
           <w:noProof/>
         </w:rPr>
         <w:drawing>
-          <wp:inline distT="0" distB="0" distL="0" distR="0" wp14:anchorId="329921D0" wp14:editId="3B73B06B">
-            <wp:extent cx="4705350" cy="8223250"/>
-            <wp:effectExtent l="0" t="0" r="0" b="6350"/>
-            <wp:docPr id="3" name="Picture 3"/>
+          <wp:inline distT="0" distB="0" distL="0" distR="0" wp14:anchorId="5FFE8750" wp14:editId="223AF099">
+            <wp:extent cx="5327650" cy="8489950"/>
+            <wp:effectExtent l="0" t="0" r="6350" b="6350"/>
+            <wp:docPr id="2" name="Picture 2"/>
             <wp:cNvGraphicFramePr>
               <a:graphicFrameLocks xmlns:a="http://schemas.openxmlformats.org/drawingml/2006/main" noChangeAspect="1"/>
             </wp:cNvGraphicFramePr>
@@ -1390,7 +1472,7 @@
               <a:graphicData uri="http://schemas.openxmlformats.org/drawingml/2006/picture">
                 <pic:pic xmlns:pic="http://schemas.openxmlformats.org/drawingml/2006/picture">
                   <pic:nvPicPr>
-                    <pic:cNvPr id="0" name="Picture 3"/>
+                    <pic:cNvPr id="0" name="Picture 1"/>
                     <pic:cNvPicPr>
                       <a:picLocks noChangeAspect="1" noChangeArrowheads="1"/>
                     </pic:cNvPicPr>
@@ -1411,7 +1493,7 @@
                   <pic:spPr bwMode="auto">
                     <a:xfrm>
                       <a:off x="0" y="0"/>
-                      <a:ext cx="4705350" cy="8223250"/>
+                      <a:ext cx="5327650" cy="8489950"/>
                     </a:xfrm>
                     <a:prstGeom prst="rect">
                       <a:avLst/>
@@ -1429,30 +1511,33 @@
       </w:r>
     </w:p>
     <w:p>
+      <w:pPr>
+        <w:rPr>
+          <w:rFonts w:ascii="Consolas" w:eastAsia="Times New Roman" w:hAnsi="Consolas" w:cs="Times New Roman"/>
+          <w:color w:val="68C244"/>
+          <w:sz w:val="27"/>
+          <w:szCs w:val="27"/>
+          <w:lang w:val="en-GB" w:eastAsia="en-GB"/>
+        </w:rPr>
+      </w:pPr>
       <w:r>
         <w:lastRenderedPageBreak/>
-        <w:t xml:space="preserve">Functional decomposition parallelism </w:t>
-      </w:r>
-      <w:r>
-        <w:t>Pseudo code</w:t>
-      </w:r>
-      <w:r>
-        <w:t>.</w:t>
-      </w:r>
-    </w:p>
-    <w:p>
-      <w:pPr>
-        <w:shd w:val="clear" w:color="auto" w:fill="222324"/>
-        <w:spacing w:after="0" w:line="360" w:lineRule="atLeast"/>
-        <w:rPr>
-          <w:rFonts w:ascii="Consolas" w:eastAsia="Times New Roman" w:hAnsi="Consolas" w:cs="Times New Roman"/>
-          <w:color w:val="BABABA"/>
-          <w:sz w:val="27"/>
-          <w:szCs w:val="27"/>
-          <w:lang w:val="en-GB" w:eastAsia="en-GB"/>
-        </w:rPr>
-      </w:pPr>
-      <w:proofErr w:type="gramStart"/>
+        <w:t>Functional decomposition parallelism Pseudo code.</w:t>
+      </w:r>
+    </w:p>
+    <w:p>
+      <w:pPr>
+        <w:shd w:val="clear" w:color="auto" w:fill="222324"/>
+        <w:spacing w:after="0" w:line="360" w:lineRule="atLeast"/>
+        <w:rPr>
+          <w:rFonts w:ascii="Consolas" w:eastAsia="Times New Roman" w:hAnsi="Consolas" w:cs="Times New Roman"/>
+          <w:color w:val="BABABA"/>
+          <w:sz w:val="27"/>
+          <w:szCs w:val="27"/>
+          <w:lang w:val="en-GB" w:eastAsia="en-GB"/>
+        </w:rPr>
+      </w:pPr>
+      <w:proofErr w:type="spellStart"/>
       <w:r>
         <w:rPr>
           <w:rFonts w:ascii="Consolas" w:eastAsia="Times New Roman" w:hAnsi="Consolas" w:cs="Times New Roman"/>
@@ -1463,6 +1548,977 @@
         </w:rPr>
         <w:t>parallelSections</w:t>
       </w:r>
+      <w:proofErr w:type="spellEnd"/>
+      <w:r>
+        <w:rPr>
+          <w:rFonts w:ascii="Consolas" w:eastAsia="Times New Roman" w:hAnsi="Consolas" w:cs="Times New Roman"/>
+          <w:color w:val="BABABA"/>
+          <w:sz w:val="27"/>
+          <w:szCs w:val="27"/>
+          <w:lang w:val="en-GB" w:eastAsia="en-GB"/>
+        </w:rPr>
+        <w:t>(string </w:t>
+      </w:r>
+      <w:proofErr w:type="spellStart"/>
+      <w:r>
+        <w:rPr>
+          <w:rFonts w:ascii="Consolas" w:eastAsia="Times New Roman" w:hAnsi="Consolas" w:cs="Times New Roman"/>
+          <w:color w:val="BABABA"/>
+          <w:sz w:val="27"/>
+          <w:szCs w:val="27"/>
+          <w:lang w:val="en-GB" w:eastAsia="en-GB"/>
+        </w:rPr>
+        <w:t>inStr</w:t>
+      </w:r>
+      <w:proofErr w:type="spellEnd"/>
+      <w:r>
+        <w:rPr>
+          <w:rFonts w:ascii="Consolas" w:eastAsia="Times New Roman" w:hAnsi="Consolas" w:cs="Times New Roman"/>
+          <w:color w:val="BABABA"/>
+          <w:sz w:val="27"/>
+          <w:szCs w:val="27"/>
+          <w:lang w:val="en-GB" w:eastAsia="en-GB"/>
+        </w:rPr>
+        <w:t>)</w:t>
+      </w:r>
+    </w:p>
+    <w:p>
+      <w:pPr>
+        <w:shd w:val="clear" w:color="auto" w:fill="222324"/>
+        <w:spacing w:after="0" w:line="360" w:lineRule="atLeast"/>
+        <w:rPr>
+          <w:rFonts w:ascii="Consolas" w:eastAsia="Times New Roman" w:hAnsi="Consolas" w:cs="Times New Roman"/>
+          <w:color w:val="BABABA"/>
+          <w:sz w:val="27"/>
+          <w:szCs w:val="27"/>
+          <w:lang w:val="en-GB" w:eastAsia="en-GB"/>
+        </w:rPr>
+      </w:pPr>
+      <w:r>
+        <w:rPr>
+          <w:rFonts w:ascii="Consolas" w:eastAsia="Times New Roman" w:hAnsi="Consolas" w:cs="Times New Roman"/>
+          <w:color w:val="494B4D"/>
+          <w:sz w:val="27"/>
+          <w:szCs w:val="27"/>
+          <w:lang w:val="en-GB" w:eastAsia="en-GB"/>
+        </w:rPr>
+        <w:t>    // Codons </w:t>
+      </w:r>
+      <w:proofErr w:type="spellStart"/>
+      <w:r>
+        <w:rPr>
+          <w:rFonts w:ascii="Consolas" w:eastAsia="Times New Roman" w:hAnsi="Consolas" w:cs="Times New Roman"/>
+          <w:color w:val="494B4D"/>
+          <w:sz w:val="27"/>
+          <w:szCs w:val="27"/>
+          <w:lang w:val="en-GB" w:eastAsia="en-GB"/>
+        </w:rPr>
+        <w:t>Arr</w:t>
+      </w:r>
+      <w:proofErr w:type="spellEnd"/>
+      <w:r>
+        <w:rPr>
+          <w:rFonts w:ascii="Consolas" w:eastAsia="Times New Roman" w:hAnsi="Consolas" w:cs="Times New Roman"/>
+          <w:color w:val="494B4D"/>
+          <w:sz w:val="27"/>
+          <w:szCs w:val="27"/>
+          <w:lang w:val="en-GB" w:eastAsia="en-GB"/>
+        </w:rPr>
+        <w:t> of size (sequence length / 3)</w:t>
+      </w:r>
+    </w:p>
+    <w:p>
+      <w:pPr>
+        <w:shd w:val="clear" w:color="auto" w:fill="222324"/>
+        <w:spacing w:after="0" w:line="360" w:lineRule="atLeast"/>
+        <w:rPr>
+          <w:rFonts w:ascii="Consolas" w:eastAsia="Times New Roman" w:hAnsi="Consolas" w:cs="Times New Roman"/>
+          <w:color w:val="BABABA"/>
+          <w:sz w:val="27"/>
+          <w:szCs w:val="27"/>
+          <w:lang w:val="en-GB" w:eastAsia="en-GB"/>
+        </w:rPr>
+      </w:pPr>
+      <w:r>
+        <w:rPr>
+          <w:rFonts w:ascii="Consolas" w:eastAsia="Times New Roman" w:hAnsi="Consolas" w:cs="Times New Roman"/>
+          <w:color w:val="BABABA"/>
+          <w:sz w:val="27"/>
+          <w:szCs w:val="27"/>
+          <w:lang w:val="en-GB" w:eastAsia="en-GB"/>
+        </w:rPr>
+        <w:t>    </w:t>
+      </w:r>
+      <w:proofErr w:type="spellStart"/>
+      <w:r>
+        <w:rPr>
+          <w:rFonts w:ascii="Consolas" w:eastAsia="Times New Roman" w:hAnsi="Consolas" w:cs="Times New Roman"/>
+          <w:color w:val="BABABA"/>
+          <w:sz w:val="27"/>
+          <w:szCs w:val="27"/>
+          <w:lang w:val="en-GB" w:eastAsia="en-GB"/>
+        </w:rPr>
+        <w:t>codonsArr</w:t>
+      </w:r>
+      <w:proofErr w:type="spellEnd"/>
+    </w:p>
+    <w:p>
+      <w:pPr>
+        <w:shd w:val="clear" w:color="auto" w:fill="222324"/>
+        <w:spacing w:after="0" w:line="360" w:lineRule="atLeast"/>
+        <w:rPr>
+          <w:rFonts w:ascii="Consolas" w:eastAsia="Times New Roman" w:hAnsi="Consolas" w:cs="Times New Roman"/>
+          <w:color w:val="BABABA"/>
+          <w:sz w:val="27"/>
+          <w:szCs w:val="27"/>
+          <w:lang w:val="en-GB" w:eastAsia="en-GB"/>
+        </w:rPr>
+      </w:pPr>
+      <w:r>
+        <w:rPr>
+          <w:rFonts w:ascii="Consolas" w:eastAsia="Times New Roman" w:hAnsi="Consolas" w:cs="Times New Roman"/>
+          <w:color w:val="494B4D"/>
+          <w:sz w:val="27"/>
+          <w:szCs w:val="27"/>
+          <w:lang w:val="en-GB" w:eastAsia="en-GB"/>
+        </w:rPr>
+        <w:t>    // Counter of formed codons</w:t>
+      </w:r>
+    </w:p>
+    <w:p>
+      <w:pPr>
+        <w:shd w:val="clear" w:color="auto" w:fill="222324"/>
+        <w:spacing w:after="0" w:line="360" w:lineRule="atLeast"/>
+        <w:rPr>
+          <w:rFonts w:ascii="Consolas" w:eastAsia="Times New Roman" w:hAnsi="Consolas" w:cs="Times New Roman"/>
+          <w:color w:val="BABABA"/>
+          <w:sz w:val="27"/>
+          <w:szCs w:val="27"/>
+          <w:lang w:val="en-GB" w:eastAsia="en-GB"/>
+        </w:rPr>
+      </w:pPr>
+      <w:r>
+        <w:rPr>
+          <w:rFonts w:ascii="Consolas" w:eastAsia="Times New Roman" w:hAnsi="Consolas" w:cs="Times New Roman"/>
+          <w:color w:val="BABABA"/>
+          <w:sz w:val="27"/>
+          <w:szCs w:val="27"/>
+          <w:lang w:val="en-GB" w:eastAsia="en-GB"/>
+        </w:rPr>
+        <w:t>    </w:t>
+      </w:r>
+      <w:proofErr w:type="spellStart"/>
+      <w:r>
+        <w:rPr>
+          <w:rFonts w:ascii="Consolas" w:eastAsia="Times New Roman" w:hAnsi="Consolas" w:cs="Times New Roman"/>
+          <w:color w:val="BABABA"/>
+          <w:sz w:val="27"/>
+          <w:szCs w:val="27"/>
+          <w:lang w:val="en-GB" w:eastAsia="en-GB"/>
+        </w:rPr>
+        <w:t>formedCodons</w:t>
+      </w:r>
+      <w:proofErr w:type="spellEnd"/>
+      <w:r>
+        <w:rPr>
+          <w:rFonts w:ascii="Consolas" w:eastAsia="Times New Roman" w:hAnsi="Consolas" w:cs="Times New Roman"/>
+          <w:color w:val="BABABA"/>
+          <w:sz w:val="27"/>
+          <w:szCs w:val="27"/>
+          <w:lang w:val="en-GB" w:eastAsia="en-GB"/>
+        </w:rPr>
+        <w:t> </w:t>
+      </w:r>
+      <w:r>
+        <w:rPr>
+          <w:rFonts w:ascii="Consolas" w:eastAsia="Times New Roman" w:hAnsi="Consolas" w:cs="Times New Roman"/>
+          <w:color w:val="F08D24"/>
+          <w:sz w:val="27"/>
+          <w:szCs w:val="27"/>
+          <w:lang w:val="en-GB" w:eastAsia="en-GB"/>
+        </w:rPr>
+        <w:t>&lt;-</w:t>
+      </w:r>
+      <w:r>
+        <w:rPr>
+          <w:rFonts w:ascii="Consolas" w:eastAsia="Times New Roman" w:hAnsi="Consolas" w:cs="Times New Roman"/>
+          <w:color w:val="BABABA"/>
+          <w:sz w:val="27"/>
+          <w:szCs w:val="27"/>
+          <w:lang w:val="en-GB" w:eastAsia="en-GB"/>
+        </w:rPr>
+        <w:t> </w:t>
+      </w:r>
+      <w:r>
+        <w:rPr>
+          <w:rFonts w:ascii="Consolas" w:eastAsia="Times New Roman" w:hAnsi="Consolas" w:cs="Times New Roman"/>
+          <w:color w:val="8E69C9"/>
+          <w:sz w:val="27"/>
+          <w:szCs w:val="27"/>
+          <w:lang w:val="en-GB" w:eastAsia="en-GB"/>
+        </w:rPr>
+        <w:t>0</w:t>
+      </w:r>
+    </w:p>
+    <w:p>
+      <w:pPr>
+        <w:shd w:val="clear" w:color="auto" w:fill="222324"/>
+        <w:spacing w:after="0" w:line="360" w:lineRule="atLeast"/>
+        <w:rPr>
+          <w:rFonts w:ascii="Consolas" w:eastAsia="Times New Roman" w:hAnsi="Consolas" w:cs="Times New Roman"/>
+          <w:color w:val="BABABA"/>
+          <w:sz w:val="27"/>
+          <w:szCs w:val="27"/>
+          <w:lang w:val="en-GB" w:eastAsia="en-GB"/>
+        </w:rPr>
+      </w:pPr>
+      <w:r>
+        <w:rPr>
+          <w:rFonts w:ascii="Consolas" w:eastAsia="Times New Roman" w:hAnsi="Consolas" w:cs="Times New Roman"/>
+          <w:color w:val="494B4D"/>
+          <w:sz w:val="27"/>
+          <w:szCs w:val="27"/>
+          <w:lang w:val="en-GB" w:eastAsia="en-GB"/>
+        </w:rPr>
+        <w:t>    // Counter of counted codons</w:t>
+      </w:r>
+    </w:p>
+    <w:p>
+      <w:pPr>
+        <w:shd w:val="clear" w:color="auto" w:fill="222324"/>
+        <w:spacing w:after="0" w:line="360" w:lineRule="atLeast"/>
+        <w:rPr>
+          <w:rFonts w:ascii="Consolas" w:eastAsia="Times New Roman" w:hAnsi="Consolas" w:cs="Times New Roman"/>
+          <w:color w:val="BABABA"/>
+          <w:sz w:val="27"/>
+          <w:szCs w:val="27"/>
+          <w:lang w:val="en-GB" w:eastAsia="en-GB"/>
+        </w:rPr>
+      </w:pPr>
+      <w:r>
+        <w:rPr>
+          <w:rFonts w:ascii="Consolas" w:eastAsia="Times New Roman" w:hAnsi="Consolas" w:cs="Times New Roman"/>
+          <w:color w:val="BABABA"/>
+          <w:sz w:val="27"/>
+          <w:szCs w:val="27"/>
+          <w:lang w:val="en-GB" w:eastAsia="en-GB"/>
+        </w:rPr>
+        <w:t>    </w:t>
+      </w:r>
+      <w:proofErr w:type="spellStart"/>
+      <w:r>
+        <w:rPr>
+          <w:rFonts w:ascii="Consolas" w:eastAsia="Times New Roman" w:hAnsi="Consolas" w:cs="Times New Roman"/>
+          <w:color w:val="BABABA"/>
+          <w:sz w:val="27"/>
+          <w:szCs w:val="27"/>
+          <w:lang w:val="en-GB" w:eastAsia="en-GB"/>
+        </w:rPr>
+        <w:t>countedCodons</w:t>
+      </w:r>
+      <w:proofErr w:type="spellEnd"/>
+      <w:r>
+        <w:rPr>
+          <w:rFonts w:ascii="Consolas" w:eastAsia="Times New Roman" w:hAnsi="Consolas" w:cs="Times New Roman"/>
+          <w:color w:val="BABABA"/>
+          <w:sz w:val="27"/>
+          <w:szCs w:val="27"/>
+          <w:lang w:val="en-GB" w:eastAsia="en-GB"/>
+        </w:rPr>
+        <w:t> </w:t>
+      </w:r>
+      <w:r>
+        <w:rPr>
+          <w:rFonts w:ascii="Consolas" w:eastAsia="Times New Roman" w:hAnsi="Consolas" w:cs="Times New Roman"/>
+          <w:color w:val="F08D24"/>
+          <w:sz w:val="27"/>
+          <w:szCs w:val="27"/>
+          <w:lang w:val="en-GB" w:eastAsia="en-GB"/>
+        </w:rPr>
+        <w:t>&lt;-</w:t>
+      </w:r>
+      <w:r>
+        <w:rPr>
+          <w:rFonts w:ascii="Consolas" w:eastAsia="Times New Roman" w:hAnsi="Consolas" w:cs="Times New Roman"/>
+          <w:color w:val="BABABA"/>
+          <w:sz w:val="27"/>
+          <w:szCs w:val="27"/>
+          <w:lang w:val="en-GB" w:eastAsia="en-GB"/>
+        </w:rPr>
+        <w:t> </w:t>
+      </w:r>
+      <w:r>
+        <w:rPr>
+          <w:rFonts w:ascii="Consolas" w:eastAsia="Times New Roman" w:hAnsi="Consolas" w:cs="Times New Roman"/>
+          <w:color w:val="8E69C9"/>
+          <w:sz w:val="27"/>
+          <w:szCs w:val="27"/>
+          <w:lang w:val="en-GB" w:eastAsia="en-GB"/>
+        </w:rPr>
+        <w:t>0</w:t>
+      </w:r>
+    </w:p>
+    <w:p>
+      <w:pPr>
+        <w:shd w:val="clear" w:color="auto" w:fill="222324"/>
+        <w:spacing w:after="0" w:line="360" w:lineRule="atLeast"/>
+        <w:rPr>
+          <w:rFonts w:ascii="Consolas" w:eastAsia="Times New Roman" w:hAnsi="Consolas" w:cs="Times New Roman"/>
+          <w:color w:val="BABABA"/>
+          <w:sz w:val="27"/>
+          <w:szCs w:val="27"/>
+          <w:lang w:val="en-GB" w:eastAsia="en-GB"/>
+        </w:rPr>
+      </w:pPr>
+      <w:r>
+        <w:rPr>
+          <w:rFonts w:ascii="Consolas" w:eastAsia="Times New Roman" w:hAnsi="Consolas" w:cs="Times New Roman"/>
+          <w:color w:val="494B4D"/>
+          <w:sz w:val="27"/>
+          <w:szCs w:val="27"/>
+          <w:lang w:val="en-GB" w:eastAsia="en-GB"/>
+        </w:rPr>
+        <w:t>    // Record starting time</w:t>
+      </w:r>
+    </w:p>
+    <w:p>
+      <w:pPr>
+        <w:shd w:val="clear" w:color="auto" w:fill="222324"/>
+        <w:spacing w:after="0" w:line="360" w:lineRule="atLeast"/>
+        <w:rPr>
+          <w:rFonts w:ascii="Consolas" w:eastAsia="Times New Roman" w:hAnsi="Consolas" w:cs="Times New Roman"/>
+          <w:color w:val="BABABA"/>
+          <w:sz w:val="27"/>
+          <w:szCs w:val="27"/>
+          <w:lang w:val="en-GB" w:eastAsia="en-GB"/>
+        </w:rPr>
+      </w:pPr>
+      <w:r>
+        <w:rPr>
+          <w:rFonts w:ascii="Consolas" w:eastAsia="Times New Roman" w:hAnsi="Consolas" w:cs="Times New Roman"/>
+          <w:color w:val="BABABA"/>
+          <w:sz w:val="27"/>
+          <w:szCs w:val="27"/>
+          <w:lang w:val="en-GB" w:eastAsia="en-GB"/>
+        </w:rPr>
+        <w:t>    start </w:t>
+      </w:r>
+      <w:r>
+        <w:rPr>
+          <w:rFonts w:ascii="Consolas" w:eastAsia="Times New Roman" w:hAnsi="Consolas" w:cs="Times New Roman"/>
+          <w:color w:val="F08D24"/>
+          <w:sz w:val="27"/>
+          <w:szCs w:val="27"/>
+          <w:lang w:val="en-GB" w:eastAsia="en-GB"/>
+        </w:rPr>
+        <w:t>&lt;-</w:t>
+      </w:r>
+      <w:r>
+        <w:rPr>
+          <w:rFonts w:ascii="Consolas" w:eastAsia="Times New Roman" w:hAnsi="Consolas" w:cs="Times New Roman"/>
+          <w:color w:val="BABABA"/>
+          <w:sz w:val="27"/>
+          <w:szCs w:val="27"/>
+          <w:lang w:val="en-GB" w:eastAsia="en-GB"/>
+        </w:rPr>
+        <w:t> </w:t>
+      </w:r>
+      <w:proofErr w:type="spellStart"/>
+      <w:r>
+        <w:rPr>
+          <w:rFonts w:ascii="Consolas" w:eastAsia="Times New Roman" w:hAnsi="Consolas" w:cs="Times New Roman"/>
+          <w:color w:val="68C244"/>
+          <w:sz w:val="27"/>
+          <w:szCs w:val="27"/>
+          <w:lang w:val="en-GB" w:eastAsia="en-GB"/>
+        </w:rPr>
+        <w:t>getTime</w:t>
+      </w:r>
+      <w:proofErr w:type="spellEnd"/>
+      <w:r>
+        <w:rPr>
+          <w:rFonts w:ascii="Consolas" w:eastAsia="Times New Roman" w:hAnsi="Consolas" w:cs="Times New Roman"/>
+          <w:color w:val="BABABA"/>
+          <w:sz w:val="27"/>
+          <w:szCs w:val="27"/>
+          <w:lang w:val="en-GB" w:eastAsia="en-GB"/>
+        </w:rPr>
+        <w:t>()</w:t>
+      </w:r>
+    </w:p>
+    <w:p>
+      <w:pPr>
+        <w:shd w:val="clear" w:color="auto" w:fill="222324"/>
+        <w:spacing w:after="0" w:line="360" w:lineRule="atLeast"/>
+        <w:rPr>
+          <w:rFonts w:ascii="Consolas" w:eastAsia="Times New Roman" w:hAnsi="Consolas" w:cs="Times New Roman"/>
+          <w:color w:val="BABABA"/>
+          <w:sz w:val="27"/>
+          <w:szCs w:val="27"/>
+          <w:lang w:val="en-GB" w:eastAsia="en-GB"/>
+        </w:rPr>
+      </w:pPr>
+      <w:r>
+        <w:rPr>
+          <w:rFonts w:ascii="Consolas" w:eastAsia="Times New Roman" w:hAnsi="Consolas" w:cs="Times New Roman"/>
+          <w:color w:val="BABABA"/>
+          <w:sz w:val="27"/>
+          <w:szCs w:val="27"/>
+          <w:lang w:val="en-GB" w:eastAsia="en-GB"/>
+        </w:rPr>
+        <w:t>    </w:t>
+      </w:r>
+    </w:p>
+    <w:p>
+      <w:pPr>
+        <w:shd w:val="clear" w:color="auto" w:fill="222324"/>
+        <w:spacing w:after="0" w:line="360" w:lineRule="atLeast"/>
+        <w:rPr>
+          <w:rFonts w:ascii="Consolas" w:eastAsia="Times New Roman" w:hAnsi="Consolas" w:cs="Times New Roman"/>
+          <w:color w:val="BABABA"/>
+          <w:sz w:val="27"/>
+          <w:szCs w:val="27"/>
+          <w:lang w:val="en-GB" w:eastAsia="en-GB"/>
+        </w:rPr>
+      </w:pPr>
+      <w:r>
+        <w:rPr>
+          <w:rFonts w:ascii="Consolas" w:eastAsia="Times New Roman" w:hAnsi="Consolas" w:cs="Times New Roman"/>
+          <w:color w:val="494B4D"/>
+          <w:sz w:val="27"/>
+          <w:szCs w:val="27"/>
+          <w:lang w:val="en-GB" w:eastAsia="en-GB"/>
+        </w:rPr>
+        <w:t>    // Parallel section 1, forms codons</w:t>
+      </w:r>
+    </w:p>
+    <w:p>
+      <w:pPr>
+        <w:shd w:val="clear" w:color="auto" w:fill="222324"/>
+        <w:spacing w:after="0" w:line="360" w:lineRule="atLeast"/>
+        <w:rPr>
+          <w:rFonts w:ascii="Consolas" w:eastAsia="Times New Roman" w:hAnsi="Consolas" w:cs="Times New Roman"/>
+          <w:color w:val="BABABA"/>
+          <w:sz w:val="27"/>
+          <w:szCs w:val="27"/>
+          <w:lang w:val="en-GB" w:eastAsia="en-GB"/>
+        </w:rPr>
+      </w:pPr>
+      <w:r>
+        <w:rPr>
+          <w:rFonts w:ascii="Consolas" w:eastAsia="Times New Roman" w:hAnsi="Consolas" w:cs="Times New Roman"/>
+          <w:color w:val="BABABA"/>
+          <w:sz w:val="27"/>
+          <w:szCs w:val="27"/>
+          <w:lang w:val="en-GB" w:eastAsia="en-GB"/>
+        </w:rPr>
+        <w:t>    {</w:t>
+      </w:r>
+    </w:p>
+    <w:p>
+      <w:pPr>
+        <w:shd w:val="clear" w:color="auto" w:fill="222324"/>
+        <w:spacing w:after="0" w:line="360" w:lineRule="atLeast"/>
+        <w:rPr>
+          <w:rFonts w:ascii="Consolas" w:eastAsia="Times New Roman" w:hAnsi="Consolas" w:cs="Times New Roman"/>
+          <w:color w:val="BABABA"/>
+          <w:sz w:val="27"/>
+          <w:szCs w:val="27"/>
+          <w:lang w:val="en-GB" w:eastAsia="en-GB"/>
+        </w:rPr>
+      </w:pPr>
+      <w:r>
+        <w:rPr>
+          <w:rFonts w:ascii="Consolas" w:eastAsia="Times New Roman" w:hAnsi="Consolas" w:cs="Times New Roman"/>
+          <w:color w:val="BABABA"/>
+          <w:sz w:val="27"/>
+          <w:szCs w:val="27"/>
+          <w:lang w:val="en-GB" w:eastAsia="en-GB"/>
+        </w:rPr>
+        <w:t>        </w:t>
+      </w:r>
+      <w:r>
+        <w:rPr>
+          <w:rFonts w:ascii="Consolas" w:eastAsia="Times New Roman" w:hAnsi="Consolas" w:cs="Times New Roman"/>
+          <w:color w:val="F08D24"/>
+          <w:sz w:val="27"/>
+          <w:szCs w:val="27"/>
+          <w:lang w:val="en-GB" w:eastAsia="en-GB"/>
+        </w:rPr>
+        <w:t>for</w:t>
+      </w:r>
+      <w:r>
+        <w:rPr>
+          <w:rFonts w:ascii="Consolas" w:eastAsia="Times New Roman" w:hAnsi="Consolas" w:cs="Times New Roman"/>
+          <w:color w:val="BABABA"/>
+          <w:sz w:val="27"/>
+          <w:szCs w:val="27"/>
+          <w:lang w:val="en-GB" w:eastAsia="en-GB"/>
+        </w:rPr>
+        <w:t> each </w:t>
+      </w:r>
+      <w:r>
+        <w:rPr>
+          <w:rFonts w:ascii="Consolas" w:eastAsia="Times New Roman" w:hAnsi="Consolas" w:cs="Times New Roman"/>
+          <w:color w:val="8E69C9"/>
+          <w:sz w:val="27"/>
+          <w:szCs w:val="27"/>
+          <w:lang w:val="en-GB" w:eastAsia="en-GB"/>
+        </w:rPr>
+        <w:t>3</w:t>
+      </w:r>
+      <w:r>
+        <w:rPr>
+          <w:rFonts w:ascii="Consolas" w:eastAsia="Times New Roman" w:hAnsi="Consolas" w:cs="Times New Roman"/>
+          <w:color w:val="BABABA"/>
+          <w:sz w:val="27"/>
+          <w:szCs w:val="27"/>
+          <w:lang w:val="en-GB" w:eastAsia="en-GB"/>
+        </w:rPr>
+        <w:t> characters</w:t>
+      </w:r>
+    </w:p>
+    <w:p>
+      <w:pPr>
+        <w:shd w:val="clear" w:color="auto" w:fill="222324"/>
+        <w:spacing w:after="0" w:line="360" w:lineRule="atLeast"/>
+        <w:rPr>
+          <w:rFonts w:ascii="Consolas" w:eastAsia="Times New Roman" w:hAnsi="Consolas" w:cs="Times New Roman"/>
+          <w:color w:val="BABABA"/>
+          <w:sz w:val="27"/>
+          <w:szCs w:val="27"/>
+          <w:lang w:val="en-GB" w:eastAsia="en-GB"/>
+        </w:rPr>
+      </w:pPr>
+      <w:r>
+        <w:rPr>
+          <w:rFonts w:ascii="Consolas" w:eastAsia="Times New Roman" w:hAnsi="Consolas" w:cs="Times New Roman"/>
+          <w:color w:val="BABABA"/>
+          <w:sz w:val="27"/>
+          <w:szCs w:val="27"/>
+          <w:lang w:val="en-GB" w:eastAsia="en-GB"/>
+        </w:rPr>
+        <w:t>            </w:t>
+      </w:r>
+      <w:proofErr w:type="spellStart"/>
+      <w:r>
+        <w:rPr>
+          <w:rFonts w:ascii="Consolas" w:eastAsia="Times New Roman" w:hAnsi="Consolas" w:cs="Times New Roman"/>
+          <w:color w:val="BABABA"/>
+          <w:sz w:val="27"/>
+          <w:szCs w:val="27"/>
+          <w:lang w:val="en-GB" w:eastAsia="en-GB"/>
+        </w:rPr>
+        <w:t>codonsArr</w:t>
+      </w:r>
+      <w:proofErr w:type="spellEnd"/>
+      <w:r>
+        <w:rPr>
+          <w:rFonts w:ascii="Consolas" w:eastAsia="Times New Roman" w:hAnsi="Consolas" w:cs="Times New Roman"/>
+          <w:color w:val="BABABA"/>
+          <w:sz w:val="27"/>
+          <w:szCs w:val="27"/>
+          <w:lang w:val="en-GB" w:eastAsia="en-GB"/>
+        </w:rPr>
+        <w:t>[</w:t>
+      </w:r>
+      <w:proofErr w:type="spellStart"/>
+      <w:r>
+        <w:rPr>
+          <w:rFonts w:ascii="Consolas" w:eastAsia="Times New Roman" w:hAnsi="Consolas" w:cs="Times New Roman"/>
+          <w:color w:val="BABABA"/>
+          <w:sz w:val="27"/>
+          <w:szCs w:val="27"/>
+          <w:lang w:val="en-GB" w:eastAsia="en-GB"/>
+        </w:rPr>
+        <w:t>formedCodons</w:t>
+      </w:r>
+      <w:proofErr w:type="spellEnd"/>
+      <w:r>
+        <w:rPr>
+          <w:rFonts w:ascii="Consolas" w:eastAsia="Times New Roman" w:hAnsi="Consolas" w:cs="Times New Roman"/>
+          <w:color w:val="BABABA"/>
+          <w:sz w:val="27"/>
+          <w:szCs w:val="27"/>
+          <w:lang w:val="en-GB" w:eastAsia="en-GB"/>
+        </w:rPr>
+        <w:t>] </w:t>
+      </w:r>
+      <w:r>
+        <w:rPr>
+          <w:rFonts w:ascii="Consolas" w:eastAsia="Times New Roman" w:hAnsi="Consolas" w:cs="Times New Roman"/>
+          <w:color w:val="F08D24"/>
+          <w:sz w:val="27"/>
+          <w:szCs w:val="27"/>
+          <w:lang w:val="en-GB" w:eastAsia="en-GB"/>
+        </w:rPr>
+        <w:t>&lt;-</w:t>
+      </w:r>
+      <w:r>
+        <w:rPr>
+          <w:rFonts w:ascii="Consolas" w:eastAsia="Times New Roman" w:hAnsi="Consolas" w:cs="Times New Roman"/>
+          <w:color w:val="BABABA"/>
+          <w:sz w:val="27"/>
+          <w:szCs w:val="27"/>
+          <w:lang w:val="en-GB" w:eastAsia="en-GB"/>
+        </w:rPr>
+        <w:t> codon from </w:t>
+      </w:r>
+      <w:r>
+        <w:rPr>
+          <w:rFonts w:ascii="Consolas" w:eastAsia="Times New Roman" w:hAnsi="Consolas" w:cs="Times New Roman"/>
+          <w:color w:val="8E69C9"/>
+          <w:sz w:val="27"/>
+          <w:szCs w:val="27"/>
+          <w:lang w:val="en-GB" w:eastAsia="en-GB"/>
+        </w:rPr>
+        <w:t>3</w:t>
+      </w:r>
+      <w:r>
+        <w:rPr>
+          <w:rFonts w:ascii="Consolas" w:eastAsia="Times New Roman" w:hAnsi="Consolas" w:cs="Times New Roman"/>
+          <w:color w:val="BABABA"/>
+          <w:sz w:val="27"/>
+          <w:szCs w:val="27"/>
+          <w:lang w:val="en-GB" w:eastAsia="en-GB"/>
+        </w:rPr>
+        <w:t> characters</w:t>
+      </w:r>
+    </w:p>
+    <w:p>
+      <w:pPr>
+        <w:shd w:val="clear" w:color="auto" w:fill="222324"/>
+        <w:spacing w:after="0" w:line="360" w:lineRule="atLeast"/>
+        <w:rPr>
+          <w:rFonts w:ascii="Consolas" w:eastAsia="Times New Roman" w:hAnsi="Consolas" w:cs="Times New Roman"/>
+          <w:color w:val="BABABA"/>
+          <w:sz w:val="27"/>
+          <w:szCs w:val="27"/>
+          <w:lang w:val="en-GB" w:eastAsia="en-GB"/>
+        </w:rPr>
+      </w:pPr>
+      <w:r>
+        <w:rPr>
+          <w:rFonts w:ascii="Consolas" w:eastAsia="Times New Roman" w:hAnsi="Consolas" w:cs="Times New Roman"/>
+          <w:color w:val="BABABA"/>
+          <w:sz w:val="27"/>
+          <w:szCs w:val="27"/>
+          <w:lang w:val="en-GB" w:eastAsia="en-GB"/>
+        </w:rPr>
+        <w:t>            </w:t>
+      </w:r>
+      <w:proofErr w:type="spellStart"/>
+      <w:r>
+        <w:rPr>
+          <w:rFonts w:ascii="Consolas" w:eastAsia="Times New Roman" w:hAnsi="Consolas" w:cs="Times New Roman"/>
+          <w:color w:val="BABABA"/>
+          <w:sz w:val="27"/>
+          <w:szCs w:val="27"/>
+          <w:lang w:val="en-GB" w:eastAsia="en-GB"/>
+        </w:rPr>
+        <w:t>formedCodons</w:t>
+      </w:r>
+      <w:proofErr w:type="spellEnd"/>
+      <w:r>
+        <w:rPr>
+          <w:rFonts w:ascii="Consolas" w:eastAsia="Times New Roman" w:hAnsi="Consolas" w:cs="Times New Roman"/>
+          <w:color w:val="BABABA"/>
+          <w:sz w:val="27"/>
+          <w:szCs w:val="27"/>
+          <w:lang w:val="en-GB" w:eastAsia="en-GB"/>
+        </w:rPr>
+        <w:t> </w:t>
+      </w:r>
+      <w:r>
+        <w:rPr>
+          <w:rFonts w:ascii="Consolas" w:eastAsia="Times New Roman" w:hAnsi="Consolas" w:cs="Times New Roman"/>
+          <w:color w:val="F08D24"/>
+          <w:sz w:val="27"/>
+          <w:szCs w:val="27"/>
+          <w:lang w:val="en-GB" w:eastAsia="en-GB"/>
+        </w:rPr>
+        <w:t>&lt;-</w:t>
+      </w:r>
+      <w:r>
+        <w:rPr>
+          <w:rFonts w:ascii="Consolas" w:eastAsia="Times New Roman" w:hAnsi="Consolas" w:cs="Times New Roman"/>
+          <w:color w:val="BABABA"/>
+          <w:sz w:val="27"/>
+          <w:szCs w:val="27"/>
+          <w:lang w:val="en-GB" w:eastAsia="en-GB"/>
+        </w:rPr>
+        <w:t> </w:t>
+      </w:r>
+      <w:proofErr w:type="spellStart"/>
+      <w:r>
+        <w:rPr>
+          <w:rFonts w:ascii="Consolas" w:eastAsia="Times New Roman" w:hAnsi="Consolas" w:cs="Times New Roman"/>
+          <w:color w:val="BABABA"/>
+          <w:sz w:val="27"/>
+          <w:szCs w:val="27"/>
+          <w:lang w:val="en-GB" w:eastAsia="en-GB"/>
+        </w:rPr>
+        <w:t>formedCodons</w:t>
+      </w:r>
+      <w:proofErr w:type="spellEnd"/>
+      <w:r>
+        <w:rPr>
+          <w:rFonts w:ascii="Consolas" w:eastAsia="Times New Roman" w:hAnsi="Consolas" w:cs="Times New Roman"/>
+          <w:color w:val="BABABA"/>
+          <w:sz w:val="27"/>
+          <w:szCs w:val="27"/>
+          <w:lang w:val="en-GB" w:eastAsia="en-GB"/>
+        </w:rPr>
+        <w:t> </w:t>
+      </w:r>
+      <w:r>
+        <w:rPr>
+          <w:rFonts w:ascii="Consolas" w:eastAsia="Times New Roman" w:hAnsi="Consolas" w:cs="Times New Roman"/>
+          <w:color w:val="F08D24"/>
+          <w:sz w:val="27"/>
+          <w:szCs w:val="27"/>
+          <w:lang w:val="en-GB" w:eastAsia="en-GB"/>
+        </w:rPr>
+        <w:t>+</w:t>
+      </w:r>
+      <w:r>
+        <w:rPr>
+          <w:rFonts w:ascii="Consolas" w:eastAsia="Times New Roman" w:hAnsi="Consolas" w:cs="Times New Roman"/>
+          <w:color w:val="BABABA"/>
+          <w:sz w:val="27"/>
+          <w:szCs w:val="27"/>
+          <w:lang w:val="en-GB" w:eastAsia="en-GB"/>
+        </w:rPr>
+        <w:t> </w:t>
+      </w:r>
+      <w:r>
+        <w:rPr>
+          <w:rFonts w:ascii="Consolas" w:eastAsia="Times New Roman" w:hAnsi="Consolas" w:cs="Times New Roman"/>
+          <w:color w:val="8E69C9"/>
+          <w:sz w:val="27"/>
+          <w:szCs w:val="27"/>
+          <w:lang w:val="en-GB" w:eastAsia="en-GB"/>
+        </w:rPr>
+        <w:t>1</w:t>
+      </w:r>
+    </w:p>
+    <w:p>
+      <w:pPr>
+        <w:shd w:val="clear" w:color="auto" w:fill="222324"/>
+        <w:spacing w:after="0" w:line="360" w:lineRule="atLeast"/>
+        <w:rPr>
+          <w:rFonts w:ascii="Consolas" w:eastAsia="Times New Roman" w:hAnsi="Consolas" w:cs="Times New Roman"/>
+          <w:color w:val="BABABA"/>
+          <w:sz w:val="27"/>
+          <w:szCs w:val="27"/>
+          <w:lang w:val="en-GB" w:eastAsia="en-GB"/>
+        </w:rPr>
+      </w:pPr>
+      <w:r>
+        <w:rPr>
+          <w:rFonts w:ascii="Consolas" w:eastAsia="Times New Roman" w:hAnsi="Consolas" w:cs="Times New Roman"/>
+          <w:color w:val="BABABA"/>
+          <w:sz w:val="27"/>
+          <w:szCs w:val="27"/>
+          <w:lang w:val="en-GB" w:eastAsia="en-GB"/>
+        </w:rPr>
+        <w:t>    }</w:t>
+      </w:r>
+    </w:p>
+    <w:p>
+      <w:pPr>
+        <w:shd w:val="clear" w:color="auto" w:fill="222324"/>
+        <w:spacing w:after="270" w:line="360" w:lineRule="atLeast"/>
+        <w:rPr>
+          <w:rFonts w:ascii="Consolas" w:eastAsia="Times New Roman" w:hAnsi="Consolas" w:cs="Times New Roman"/>
+          <w:color w:val="BABABA"/>
+          <w:sz w:val="27"/>
+          <w:szCs w:val="27"/>
+          <w:lang w:val="en-GB" w:eastAsia="en-GB"/>
+        </w:rPr>
+      </w:pPr>
+    </w:p>
+    <w:p>
+      <w:pPr>
+        <w:shd w:val="clear" w:color="auto" w:fill="222324"/>
+        <w:spacing w:after="0" w:line="360" w:lineRule="atLeast"/>
+        <w:rPr>
+          <w:rFonts w:ascii="Consolas" w:eastAsia="Times New Roman" w:hAnsi="Consolas" w:cs="Times New Roman"/>
+          <w:color w:val="BABABA"/>
+          <w:sz w:val="27"/>
+          <w:szCs w:val="27"/>
+          <w:lang w:val="en-GB" w:eastAsia="en-GB"/>
+        </w:rPr>
+      </w:pPr>
+      <w:r>
+        <w:rPr>
+          <w:rFonts w:ascii="Consolas" w:eastAsia="Times New Roman" w:hAnsi="Consolas" w:cs="Times New Roman"/>
+          <w:color w:val="494B4D"/>
+          <w:sz w:val="27"/>
+          <w:szCs w:val="27"/>
+          <w:lang w:val="en-GB" w:eastAsia="en-GB"/>
+        </w:rPr>
+        <w:t>    // Parallel section 2, counts proteins of formed codons</w:t>
+      </w:r>
+    </w:p>
+    <w:p>
+      <w:pPr>
+        <w:shd w:val="clear" w:color="auto" w:fill="222324"/>
+        <w:spacing w:after="0" w:line="360" w:lineRule="atLeast"/>
+        <w:rPr>
+          <w:rFonts w:ascii="Consolas" w:eastAsia="Times New Roman" w:hAnsi="Consolas" w:cs="Times New Roman"/>
+          <w:color w:val="BABABA"/>
+          <w:sz w:val="27"/>
+          <w:szCs w:val="27"/>
+          <w:lang w:val="en-GB" w:eastAsia="en-GB"/>
+        </w:rPr>
+      </w:pPr>
+      <w:r>
+        <w:rPr>
+          <w:rFonts w:ascii="Consolas" w:eastAsia="Times New Roman" w:hAnsi="Consolas" w:cs="Times New Roman"/>
+          <w:color w:val="BABABA"/>
+          <w:sz w:val="27"/>
+          <w:szCs w:val="27"/>
+          <w:lang w:val="en-GB" w:eastAsia="en-GB"/>
+        </w:rPr>
+        <w:t>    {</w:t>
+      </w:r>
+    </w:p>
+    <w:p>
+      <w:pPr>
+        <w:shd w:val="clear" w:color="auto" w:fill="222324"/>
+        <w:spacing w:after="0" w:line="360" w:lineRule="atLeast"/>
+        <w:rPr>
+          <w:rFonts w:ascii="Consolas" w:eastAsia="Times New Roman" w:hAnsi="Consolas" w:cs="Times New Roman"/>
+          <w:color w:val="BABABA"/>
+          <w:sz w:val="27"/>
+          <w:szCs w:val="27"/>
+          <w:lang w:val="en-GB" w:eastAsia="en-GB"/>
+        </w:rPr>
+      </w:pPr>
+      <w:r>
+        <w:rPr>
+          <w:rFonts w:ascii="Consolas" w:eastAsia="Times New Roman" w:hAnsi="Consolas" w:cs="Times New Roman"/>
+          <w:color w:val="BABABA"/>
+          <w:sz w:val="27"/>
+          <w:szCs w:val="27"/>
+          <w:lang w:val="en-GB" w:eastAsia="en-GB"/>
+        </w:rPr>
+        <w:t>        </w:t>
+      </w:r>
+      <w:r>
+        <w:rPr>
+          <w:rFonts w:ascii="Consolas" w:eastAsia="Times New Roman" w:hAnsi="Consolas" w:cs="Times New Roman"/>
+          <w:color w:val="F08D24"/>
+          <w:sz w:val="27"/>
+          <w:szCs w:val="27"/>
+          <w:lang w:val="en-GB" w:eastAsia="en-GB"/>
+        </w:rPr>
+        <w:t>while</w:t>
+      </w:r>
+      <w:r>
+        <w:rPr>
+          <w:rFonts w:ascii="Consolas" w:eastAsia="Times New Roman" w:hAnsi="Consolas" w:cs="Times New Roman"/>
+          <w:color w:val="BABABA"/>
+          <w:sz w:val="27"/>
+          <w:szCs w:val="27"/>
+          <w:lang w:val="en-GB" w:eastAsia="en-GB"/>
+        </w:rPr>
+        <w:t>( (</w:t>
+      </w:r>
+      <w:r>
+        <w:rPr>
+          <w:rFonts w:ascii="Consolas" w:eastAsia="Times New Roman" w:hAnsi="Consolas" w:cs="Times New Roman"/>
+          <w:color w:val="F08D24"/>
+          <w:sz w:val="27"/>
+          <w:szCs w:val="27"/>
+          <w:lang w:val="en-GB" w:eastAsia="en-GB"/>
+        </w:rPr>
+        <w:t>not</w:t>
+      </w:r>
+      <w:r>
+        <w:rPr>
+          <w:rFonts w:ascii="Consolas" w:eastAsia="Times New Roman" w:hAnsi="Consolas" w:cs="Times New Roman"/>
+          <w:color w:val="BABABA"/>
+          <w:sz w:val="27"/>
+          <w:szCs w:val="27"/>
+          <w:lang w:val="en-GB" w:eastAsia="en-GB"/>
+        </w:rPr>
+        <w:t> all codons formed) </w:t>
+      </w:r>
+      <w:r>
+        <w:rPr>
+          <w:rFonts w:ascii="Consolas" w:eastAsia="Times New Roman" w:hAnsi="Consolas" w:cs="Times New Roman"/>
+          <w:color w:val="F08D24"/>
+          <w:sz w:val="27"/>
+          <w:szCs w:val="27"/>
+          <w:lang w:val="en-GB" w:eastAsia="en-GB"/>
+        </w:rPr>
+        <w:t>or</w:t>
+      </w:r>
+      <w:r>
+        <w:rPr>
+          <w:rFonts w:ascii="Consolas" w:eastAsia="Times New Roman" w:hAnsi="Consolas" w:cs="Times New Roman"/>
+          <w:color w:val="BABABA"/>
+          <w:sz w:val="27"/>
+          <w:szCs w:val="27"/>
+          <w:lang w:val="en-GB" w:eastAsia="en-GB"/>
+        </w:rPr>
+        <w:t> (</w:t>
+      </w:r>
+      <w:r>
+        <w:rPr>
+          <w:rFonts w:ascii="Consolas" w:eastAsia="Times New Roman" w:hAnsi="Consolas" w:cs="Times New Roman"/>
+          <w:color w:val="F08D24"/>
+          <w:sz w:val="27"/>
+          <w:szCs w:val="27"/>
+          <w:lang w:val="en-GB" w:eastAsia="en-GB"/>
+        </w:rPr>
+        <w:t>not</w:t>
+      </w:r>
+      <w:r>
+        <w:rPr>
+          <w:rFonts w:ascii="Consolas" w:eastAsia="Times New Roman" w:hAnsi="Consolas" w:cs="Times New Roman"/>
+          <w:color w:val="BABABA"/>
+          <w:sz w:val="27"/>
+          <w:szCs w:val="27"/>
+          <w:lang w:val="en-GB" w:eastAsia="en-GB"/>
+        </w:rPr>
+        <w:t> all formed codons counted) )</w:t>
+      </w:r>
+    </w:p>
+    <w:p>
+      <w:pPr>
+        <w:shd w:val="clear" w:color="auto" w:fill="222324"/>
+        <w:spacing w:after="0" w:line="360" w:lineRule="atLeast"/>
+        <w:rPr>
+          <w:rFonts w:ascii="Consolas" w:eastAsia="Times New Roman" w:hAnsi="Consolas" w:cs="Times New Roman"/>
+          <w:color w:val="BABABA"/>
+          <w:sz w:val="27"/>
+          <w:szCs w:val="27"/>
+          <w:lang w:val="en-GB" w:eastAsia="en-GB"/>
+        </w:rPr>
+      </w:pPr>
+      <w:r>
+        <w:rPr>
+          <w:rFonts w:ascii="Consolas" w:eastAsia="Times New Roman" w:hAnsi="Consolas" w:cs="Times New Roman"/>
+          <w:color w:val="BABABA"/>
+          <w:sz w:val="27"/>
+          <w:szCs w:val="27"/>
+          <w:lang w:val="en-GB" w:eastAsia="en-GB"/>
+        </w:rPr>
+        <w:t>            </w:t>
+      </w:r>
+      <w:r>
+        <w:rPr>
+          <w:rFonts w:ascii="Consolas" w:eastAsia="Times New Roman" w:hAnsi="Consolas" w:cs="Times New Roman"/>
+          <w:color w:val="F08D24"/>
+          <w:sz w:val="27"/>
+          <w:szCs w:val="27"/>
+          <w:lang w:val="en-GB" w:eastAsia="en-GB"/>
+        </w:rPr>
+        <w:t>while</w:t>
+      </w:r>
       <w:r>
         <w:rPr>
           <w:rFonts w:ascii="Consolas" w:eastAsia="Times New Roman" w:hAnsi="Consolas" w:cs="Times New Roman"/>
@@ -1473,17 +2529,210 @@
         </w:rPr>
         <w:t>(</w:t>
       </w:r>
-      <w:proofErr w:type="gramEnd"/>
-      <w:r>
-        <w:rPr>
-          <w:rFonts w:ascii="Consolas" w:eastAsia="Times New Roman" w:hAnsi="Consolas" w:cs="Times New Roman"/>
-          <w:color w:val="BABABA"/>
-          <w:sz w:val="27"/>
-          <w:szCs w:val="27"/>
-          <w:lang w:val="en-GB" w:eastAsia="en-GB"/>
-        </w:rPr>
-        <w:t>string inStr)</w:t>
-      </w:r>
+      <w:r>
+        <w:rPr>
+          <w:rFonts w:ascii="Consolas" w:eastAsia="Times New Roman" w:hAnsi="Consolas" w:cs="Times New Roman"/>
+          <w:color w:val="F08D24"/>
+          <w:sz w:val="27"/>
+          <w:szCs w:val="27"/>
+          <w:lang w:val="en-GB" w:eastAsia="en-GB"/>
+        </w:rPr>
+        <w:t>not</w:t>
+      </w:r>
+      <w:r>
+        <w:rPr>
+          <w:rFonts w:ascii="Consolas" w:eastAsia="Times New Roman" w:hAnsi="Consolas" w:cs="Times New Roman"/>
+          <w:color w:val="BABABA"/>
+          <w:sz w:val="27"/>
+          <w:szCs w:val="27"/>
+          <w:lang w:val="en-GB" w:eastAsia="en-GB"/>
+        </w:rPr>
+        <w:t> all formed codons counted)</w:t>
+      </w:r>
+    </w:p>
+    <w:p>
+      <w:pPr>
+        <w:shd w:val="clear" w:color="auto" w:fill="222324"/>
+        <w:spacing w:after="0" w:line="360" w:lineRule="atLeast"/>
+        <w:rPr>
+          <w:rFonts w:ascii="Consolas" w:eastAsia="Times New Roman" w:hAnsi="Consolas" w:cs="Times New Roman"/>
+          <w:color w:val="BABABA"/>
+          <w:sz w:val="27"/>
+          <w:szCs w:val="27"/>
+          <w:lang w:val="en-GB" w:eastAsia="en-GB"/>
+        </w:rPr>
+      </w:pPr>
+      <w:r>
+        <w:rPr>
+          <w:rFonts w:ascii="Consolas" w:eastAsia="Times New Roman" w:hAnsi="Consolas" w:cs="Times New Roman"/>
+          <w:color w:val="BABABA"/>
+          <w:sz w:val="27"/>
+          <w:szCs w:val="27"/>
+          <w:lang w:val="en-GB" w:eastAsia="en-GB"/>
+        </w:rPr>
+        <w:t>                countMapSeq[codonMap[codonsArr[countedCodons]]] </w:t>
+      </w:r>
+      <w:r>
+        <w:rPr>
+          <w:rFonts w:ascii="Consolas" w:eastAsia="Times New Roman" w:hAnsi="Consolas" w:cs="Times New Roman"/>
+          <w:color w:val="F08D24"/>
+          <w:sz w:val="27"/>
+          <w:szCs w:val="27"/>
+          <w:lang w:val="en-GB" w:eastAsia="en-GB"/>
+        </w:rPr>
+        <w:t>+=</w:t>
+      </w:r>
+      <w:r>
+        <w:rPr>
+          <w:rFonts w:ascii="Consolas" w:eastAsia="Times New Roman" w:hAnsi="Consolas" w:cs="Times New Roman"/>
+          <w:color w:val="BABABA"/>
+          <w:sz w:val="27"/>
+          <w:szCs w:val="27"/>
+          <w:lang w:val="en-GB" w:eastAsia="en-GB"/>
+        </w:rPr>
+        <w:t> </w:t>
+      </w:r>
+      <w:r>
+        <w:rPr>
+          <w:rFonts w:ascii="Consolas" w:eastAsia="Times New Roman" w:hAnsi="Consolas" w:cs="Times New Roman"/>
+          <w:color w:val="8E69C9"/>
+          <w:sz w:val="27"/>
+          <w:szCs w:val="27"/>
+          <w:lang w:val="en-GB" w:eastAsia="en-GB"/>
+        </w:rPr>
+        <w:t>1</w:t>
+      </w:r>
+      <w:r>
+        <w:rPr>
+          <w:rFonts w:ascii="Consolas" w:eastAsia="Times New Roman" w:hAnsi="Consolas" w:cs="Times New Roman"/>
+          <w:color w:val="BABABA"/>
+          <w:sz w:val="27"/>
+          <w:szCs w:val="27"/>
+          <w:lang w:val="en-GB" w:eastAsia="en-GB"/>
+        </w:rPr>
+        <w:t>;</w:t>
+      </w:r>
+    </w:p>
+    <w:p>
+      <w:pPr>
+        <w:shd w:val="clear" w:color="auto" w:fill="222324"/>
+        <w:spacing w:after="0" w:line="360" w:lineRule="atLeast"/>
+        <w:rPr>
+          <w:rFonts w:ascii="Consolas" w:eastAsia="Times New Roman" w:hAnsi="Consolas" w:cs="Times New Roman"/>
+          <w:color w:val="BABABA"/>
+          <w:sz w:val="27"/>
+          <w:szCs w:val="27"/>
+          <w:lang w:val="en-GB" w:eastAsia="en-GB"/>
+        </w:rPr>
+      </w:pPr>
+      <w:r>
+        <w:rPr>
+          <w:rFonts w:ascii="Consolas" w:eastAsia="Times New Roman" w:hAnsi="Consolas" w:cs="Times New Roman"/>
+          <w:color w:val="BABABA"/>
+          <w:sz w:val="27"/>
+          <w:szCs w:val="27"/>
+          <w:lang w:val="en-GB" w:eastAsia="en-GB"/>
+        </w:rPr>
+        <w:t>                </w:t>
+      </w:r>
+      <w:proofErr w:type="spellStart"/>
+      <w:r>
+        <w:rPr>
+          <w:rFonts w:ascii="Consolas" w:eastAsia="Times New Roman" w:hAnsi="Consolas" w:cs="Times New Roman"/>
+          <w:color w:val="BABABA"/>
+          <w:sz w:val="27"/>
+          <w:szCs w:val="27"/>
+          <w:lang w:val="en-GB" w:eastAsia="en-GB"/>
+        </w:rPr>
+        <w:t>countedCodons</w:t>
+      </w:r>
+      <w:proofErr w:type="spellEnd"/>
+      <w:r>
+        <w:rPr>
+          <w:rFonts w:ascii="Consolas" w:eastAsia="Times New Roman" w:hAnsi="Consolas" w:cs="Times New Roman"/>
+          <w:color w:val="BABABA"/>
+          <w:sz w:val="27"/>
+          <w:szCs w:val="27"/>
+          <w:lang w:val="en-GB" w:eastAsia="en-GB"/>
+        </w:rPr>
+        <w:t> </w:t>
+      </w:r>
+      <w:r>
+        <w:rPr>
+          <w:rFonts w:ascii="Consolas" w:eastAsia="Times New Roman" w:hAnsi="Consolas" w:cs="Times New Roman"/>
+          <w:color w:val="F08D24"/>
+          <w:sz w:val="27"/>
+          <w:szCs w:val="27"/>
+          <w:lang w:val="en-GB" w:eastAsia="en-GB"/>
+        </w:rPr>
+        <w:t>&lt;-</w:t>
+      </w:r>
+      <w:r>
+        <w:rPr>
+          <w:rFonts w:ascii="Consolas" w:eastAsia="Times New Roman" w:hAnsi="Consolas" w:cs="Times New Roman"/>
+          <w:color w:val="BABABA"/>
+          <w:sz w:val="27"/>
+          <w:szCs w:val="27"/>
+          <w:lang w:val="en-GB" w:eastAsia="en-GB"/>
+        </w:rPr>
+        <w:t> countedCodons</w:t>
+      </w:r>
+      <w:r>
+        <w:rPr>
+          <w:rFonts w:ascii="Consolas" w:eastAsia="Times New Roman" w:hAnsi="Consolas" w:cs="Times New Roman"/>
+          <w:color w:val="F08D24"/>
+          <w:sz w:val="27"/>
+          <w:szCs w:val="27"/>
+          <w:lang w:val="en-GB" w:eastAsia="en-GB"/>
+        </w:rPr>
+        <w:t>+</w:t>
+      </w:r>
+      <w:r>
+        <w:rPr>
+          <w:rFonts w:ascii="Consolas" w:eastAsia="Times New Roman" w:hAnsi="Consolas" w:cs="Times New Roman"/>
+          <w:color w:val="8E69C9"/>
+          <w:sz w:val="27"/>
+          <w:szCs w:val="27"/>
+          <w:lang w:val="en-GB" w:eastAsia="en-GB"/>
+        </w:rPr>
+        <w:t>1</w:t>
+      </w:r>
+    </w:p>
+    <w:p>
+      <w:pPr>
+        <w:shd w:val="clear" w:color="auto" w:fill="222324"/>
+        <w:spacing w:after="0" w:line="360" w:lineRule="atLeast"/>
+        <w:rPr>
+          <w:rFonts w:ascii="Consolas" w:eastAsia="Times New Roman" w:hAnsi="Consolas" w:cs="Times New Roman"/>
+          <w:color w:val="BABABA"/>
+          <w:sz w:val="27"/>
+          <w:szCs w:val="27"/>
+          <w:lang w:val="en-GB" w:eastAsia="en-GB"/>
+        </w:rPr>
+      </w:pPr>
+      <w:r>
+        <w:rPr>
+          <w:rFonts w:ascii="Consolas" w:eastAsia="Times New Roman" w:hAnsi="Consolas" w:cs="Times New Roman"/>
+          <w:color w:val="BABABA"/>
+          <w:sz w:val="27"/>
+          <w:szCs w:val="27"/>
+          <w:lang w:val="en-GB" w:eastAsia="en-GB"/>
+        </w:rPr>
+        <w:t>    }</w:t>
+      </w:r>
+    </w:p>
+    <w:p>
+      <w:pPr>
+        <w:shd w:val="clear" w:color="auto" w:fill="222324"/>
+        <w:spacing w:after="0" w:line="360" w:lineRule="atLeast"/>
+        <w:rPr>
+          <w:rFonts w:ascii="Consolas" w:eastAsia="Times New Roman" w:hAnsi="Consolas" w:cs="Times New Roman"/>
+          <w:color w:val="BABABA"/>
+          <w:sz w:val="27"/>
+          <w:szCs w:val="27"/>
+          <w:lang w:val="en-GB" w:eastAsia="en-GB"/>
+        </w:rPr>
+      </w:pPr>
     </w:p>
     <w:p>
       <w:pPr>
@@ -1528,7 +2777,7 @@
           <w:szCs w:val="27"/>
           <w:lang w:val="en-GB" w:eastAsia="en-GB"/>
         </w:rPr>
-        <w:t>    start </w:t>
+        <w:t>    end </w:t>
       </w:r>
       <w:r>
         <w:rPr>
@@ -1550,7 +2799,7 @@
         </w:rPr>
         <w:t> </w:t>
       </w:r>
-      <w:proofErr w:type="gramStart"/>
+      <w:proofErr w:type="spellStart"/>
       <w:r>
         <w:rPr>
           <w:rFonts w:ascii="Consolas" w:eastAsia="Times New Roman" w:hAnsi="Consolas" w:cs="Times New Roman"/>
@@ -1561,453 +2810,16 @@
         </w:rPr>
         <w:t>getTime</w:t>
       </w:r>
-      <w:r>
-        <w:rPr>
-          <w:rFonts w:ascii="Consolas" w:eastAsia="Times New Roman" w:hAnsi="Consolas" w:cs="Times New Roman"/>
-          <w:color w:val="BABABA"/>
-          <w:sz w:val="27"/>
-          <w:szCs w:val="27"/>
-          <w:lang w:val="en-GB" w:eastAsia="en-GB"/>
-        </w:rPr>
-        <w:t>(</w:t>
-      </w:r>
-      <w:proofErr w:type="gramEnd"/>
-      <w:r>
-        <w:rPr>
-          <w:rFonts w:ascii="Consolas" w:eastAsia="Times New Roman" w:hAnsi="Consolas" w:cs="Times New Roman"/>
-          <w:color w:val="BABABA"/>
-          <w:sz w:val="27"/>
-          <w:szCs w:val="27"/>
-          <w:lang w:val="en-GB" w:eastAsia="en-GB"/>
-        </w:rPr>
-        <w:t>)</w:t>
-      </w:r>
-    </w:p>
-    <w:p>
-      <w:pPr>
-        <w:shd w:val="clear" w:color="auto" w:fill="222324"/>
-        <w:spacing w:after="0" w:line="360" w:lineRule="atLeast"/>
-        <w:rPr>
-          <w:rFonts w:ascii="Consolas" w:eastAsia="Times New Roman" w:hAnsi="Consolas" w:cs="Times New Roman"/>
-          <w:color w:val="BABABA"/>
-          <w:sz w:val="27"/>
-          <w:szCs w:val="27"/>
-          <w:lang w:val="en-GB" w:eastAsia="en-GB"/>
-        </w:rPr>
-      </w:pPr>
-      <w:r>
-        <w:rPr>
-          <w:rFonts w:ascii="Consolas" w:eastAsia="Times New Roman" w:hAnsi="Consolas" w:cs="Times New Roman"/>
-          <w:color w:val="BABABA"/>
-          <w:sz w:val="27"/>
-          <w:szCs w:val="27"/>
-          <w:lang w:val="en-GB" w:eastAsia="en-GB"/>
-        </w:rPr>
-        <w:t>    </w:t>
-      </w:r>
-      <w:r>
-        <w:rPr>
-          <w:rFonts w:ascii="Consolas" w:eastAsia="Times New Roman" w:hAnsi="Consolas" w:cs="Times New Roman"/>
-          <w:color w:val="F08D24"/>
-          <w:sz w:val="27"/>
-          <w:szCs w:val="27"/>
-          <w:lang w:val="en-GB" w:eastAsia="en-GB"/>
-        </w:rPr>
-        <w:t>for</w:t>
-      </w:r>
-      <w:r>
-        <w:rPr>
-          <w:rFonts w:ascii="Consolas" w:eastAsia="Times New Roman" w:hAnsi="Consolas" w:cs="Times New Roman"/>
-          <w:color w:val="BABABA"/>
-          <w:sz w:val="27"/>
-          <w:szCs w:val="27"/>
-          <w:lang w:val="en-GB" w:eastAsia="en-GB"/>
-        </w:rPr>
-        <w:t> each </w:t>
-      </w:r>
-      <w:r>
-        <w:rPr>
-          <w:rFonts w:ascii="Consolas" w:eastAsia="Times New Roman" w:hAnsi="Consolas" w:cs="Times New Roman"/>
-          <w:color w:val="8E69C9"/>
-          <w:sz w:val="27"/>
-          <w:szCs w:val="27"/>
-          <w:lang w:val="en-GB" w:eastAsia="en-GB"/>
-        </w:rPr>
-        <w:t>3</w:t>
-      </w:r>
-      <w:r>
-        <w:rPr>
-          <w:rFonts w:ascii="Consolas" w:eastAsia="Times New Roman" w:hAnsi="Consolas" w:cs="Times New Roman"/>
-          <w:color w:val="BABABA"/>
-          <w:sz w:val="27"/>
-          <w:szCs w:val="27"/>
-          <w:lang w:val="en-GB" w:eastAsia="en-GB"/>
-        </w:rPr>
-        <w:t> characters</w:t>
-      </w:r>
-    </w:p>
-    <w:p>
-      <w:pPr>
-        <w:shd w:val="clear" w:color="auto" w:fill="222324"/>
-        <w:spacing w:after="0" w:line="360" w:lineRule="atLeast"/>
-        <w:rPr>
-          <w:rFonts w:ascii="Consolas" w:eastAsia="Times New Roman" w:hAnsi="Consolas" w:cs="Times New Roman"/>
-          <w:color w:val="BABABA"/>
-          <w:sz w:val="27"/>
-          <w:szCs w:val="27"/>
-          <w:lang w:val="en-GB" w:eastAsia="en-GB"/>
-        </w:rPr>
-      </w:pPr>
-      <w:r>
-        <w:rPr>
-          <w:rFonts w:ascii="Consolas" w:eastAsia="Times New Roman" w:hAnsi="Consolas" w:cs="Times New Roman"/>
-          <w:color w:val="494B4D"/>
-          <w:sz w:val="27"/>
-          <w:szCs w:val="27"/>
-          <w:lang w:val="en-GB" w:eastAsia="en-GB"/>
-        </w:rPr>
-        <w:t>        // Form codon in parallel section 1</w:t>
-      </w:r>
-    </w:p>
-    <w:p>
-      <w:pPr>
-        <w:shd w:val="clear" w:color="auto" w:fill="222324"/>
-        <w:spacing w:after="0" w:line="360" w:lineRule="atLeast"/>
-        <w:rPr>
-          <w:rFonts w:ascii="Consolas" w:eastAsia="Times New Roman" w:hAnsi="Consolas" w:cs="Times New Roman"/>
-          <w:color w:val="BABABA"/>
-          <w:sz w:val="27"/>
-          <w:szCs w:val="27"/>
-          <w:lang w:val="en-GB" w:eastAsia="en-GB"/>
-        </w:rPr>
-      </w:pPr>
-      <w:r>
-        <w:rPr>
-          <w:rFonts w:ascii="Consolas" w:eastAsia="Times New Roman" w:hAnsi="Consolas" w:cs="Times New Roman"/>
-          <w:color w:val="BABABA"/>
-          <w:sz w:val="27"/>
-          <w:szCs w:val="27"/>
-          <w:lang w:val="en-GB" w:eastAsia="en-GB"/>
-        </w:rPr>
-        <w:t>        {</w:t>
-      </w:r>
-    </w:p>
-    <w:p>
-      <w:pPr>
-        <w:shd w:val="clear" w:color="auto" w:fill="222324"/>
-        <w:spacing w:after="0" w:line="360" w:lineRule="atLeast"/>
-        <w:rPr>
-          <w:rFonts w:ascii="Consolas" w:eastAsia="Times New Roman" w:hAnsi="Consolas" w:cs="Times New Roman"/>
-          <w:color w:val="BABABA"/>
-          <w:sz w:val="27"/>
-          <w:szCs w:val="27"/>
-          <w:lang w:val="en-GB" w:eastAsia="en-GB"/>
-        </w:rPr>
-      </w:pPr>
-      <w:r>
-        <w:rPr>
-          <w:rFonts w:ascii="Consolas" w:eastAsia="Times New Roman" w:hAnsi="Consolas" w:cs="Times New Roman"/>
-          <w:color w:val="BABABA"/>
-          <w:sz w:val="27"/>
-          <w:szCs w:val="27"/>
-          <w:lang w:val="en-GB" w:eastAsia="en-GB"/>
-        </w:rPr>
-        <w:t>            temp </w:t>
-      </w:r>
-      <w:r>
-        <w:rPr>
-          <w:rFonts w:ascii="Consolas" w:eastAsia="Times New Roman" w:hAnsi="Consolas" w:cs="Times New Roman"/>
-          <w:color w:val="F08D24"/>
-          <w:sz w:val="27"/>
-          <w:szCs w:val="27"/>
-          <w:lang w:val="en-GB" w:eastAsia="en-GB"/>
-        </w:rPr>
-        <w:t>&lt;-</w:t>
-      </w:r>
-      <w:r>
-        <w:rPr>
-          <w:rFonts w:ascii="Consolas" w:eastAsia="Times New Roman" w:hAnsi="Consolas" w:cs="Times New Roman"/>
-          <w:color w:val="BABABA"/>
-          <w:sz w:val="27"/>
-          <w:szCs w:val="27"/>
-          <w:lang w:val="en-GB" w:eastAsia="en-GB"/>
-        </w:rPr>
-        <w:t> form codon from </w:t>
-      </w:r>
-      <w:r>
-        <w:rPr>
-          <w:rFonts w:ascii="Consolas" w:eastAsia="Times New Roman" w:hAnsi="Consolas" w:cs="Times New Roman"/>
-          <w:color w:val="8E69C9"/>
-          <w:sz w:val="27"/>
-          <w:szCs w:val="27"/>
-          <w:lang w:val="en-GB" w:eastAsia="en-GB"/>
-        </w:rPr>
-        <w:t>3</w:t>
-      </w:r>
-      <w:r>
-        <w:rPr>
-          <w:rFonts w:ascii="Consolas" w:eastAsia="Times New Roman" w:hAnsi="Consolas" w:cs="Times New Roman"/>
-          <w:color w:val="BABABA"/>
-          <w:sz w:val="27"/>
-          <w:szCs w:val="27"/>
-          <w:lang w:val="en-GB" w:eastAsia="en-GB"/>
-        </w:rPr>
-        <w:t> characters</w:t>
-      </w:r>
-    </w:p>
-    <w:p>
-      <w:pPr>
-        <w:shd w:val="clear" w:color="auto" w:fill="222324"/>
-        <w:spacing w:after="0" w:line="360" w:lineRule="atLeast"/>
-        <w:rPr>
-          <w:rFonts w:ascii="Consolas" w:eastAsia="Times New Roman" w:hAnsi="Consolas" w:cs="Times New Roman"/>
-          <w:color w:val="BABABA"/>
-          <w:sz w:val="27"/>
-          <w:szCs w:val="27"/>
-          <w:lang w:val="en-GB" w:eastAsia="en-GB"/>
-        </w:rPr>
-      </w:pPr>
-      <w:r>
-        <w:rPr>
-          <w:rFonts w:ascii="Consolas" w:eastAsia="Times New Roman" w:hAnsi="Consolas" w:cs="Times New Roman"/>
-          <w:color w:val="BABABA"/>
-          <w:sz w:val="27"/>
-          <w:szCs w:val="27"/>
-          <w:lang w:val="en-GB" w:eastAsia="en-GB"/>
-        </w:rPr>
-        <w:t>        }</w:t>
-      </w:r>
-    </w:p>
-    <w:p>
-      <w:pPr>
-        <w:shd w:val="clear" w:color="auto" w:fill="222324"/>
-        <w:spacing w:after="0" w:line="360" w:lineRule="atLeast"/>
-        <w:rPr>
-          <w:rFonts w:ascii="Consolas" w:eastAsia="Times New Roman" w:hAnsi="Consolas" w:cs="Times New Roman"/>
-          <w:color w:val="BABABA"/>
-          <w:sz w:val="27"/>
-          <w:szCs w:val="27"/>
-          <w:lang w:val="en-GB" w:eastAsia="en-GB"/>
-        </w:rPr>
-      </w:pPr>
-      <w:r>
-        <w:rPr>
-          <w:rFonts w:ascii="Consolas" w:eastAsia="Times New Roman" w:hAnsi="Consolas" w:cs="Times New Roman"/>
-          <w:color w:val="494B4D"/>
-          <w:sz w:val="27"/>
-          <w:szCs w:val="27"/>
-          <w:lang w:val="en-GB" w:eastAsia="en-GB"/>
-        </w:rPr>
-        <w:t>        // Increment protein count by 1 in parallel section 1</w:t>
-      </w:r>
-    </w:p>
-    <w:p>
-      <w:pPr>
-        <w:shd w:val="clear" w:color="auto" w:fill="222324"/>
-        <w:spacing w:after="0" w:line="360" w:lineRule="atLeast"/>
-        <w:rPr>
-          <w:rFonts w:ascii="Consolas" w:eastAsia="Times New Roman" w:hAnsi="Consolas" w:cs="Times New Roman"/>
-          <w:color w:val="BABABA"/>
-          <w:sz w:val="27"/>
-          <w:szCs w:val="27"/>
-          <w:lang w:val="en-GB" w:eastAsia="en-GB"/>
-        </w:rPr>
-      </w:pPr>
-      <w:r>
-        <w:rPr>
-          <w:rFonts w:ascii="Consolas" w:eastAsia="Times New Roman" w:hAnsi="Consolas" w:cs="Times New Roman"/>
-          <w:color w:val="BABABA"/>
-          <w:sz w:val="27"/>
-          <w:szCs w:val="27"/>
-          <w:lang w:val="en-GB" w:eastAsia="en-GB"/>
-        </w:rPr>
-        <w:t>        {</w:t>
-      </w:r>
-    </w:p>
-    <w:p>
-      <w:pPr>
-        <w:shd w:val="clear" w:color="auto" w:fill="222324"/>
-        <w:spacing w:after="0" w:line="360" w:lineRule="atLeast"/>
-        <w:rPr>
-          <w:rFonts w:ascii="Consolas" w:eastAsia="Times New Roman" w:hAnsi="Consolas" w:cs="Times New Roman"/>
-          <w:color w:val="BABABA"/>
-          <w:sz w:val="27"/>
-          <w:szCs w:val="27"/>
-          <w:lang w:val="en-GB" w:eastAsia="en-GB"/>
-        </w:rPr>
-      </w:pPr>
-      <w:r>
-        <w:rPr>
-          <w:rFonts w:ascii="Consolas" w:eastAsia="Times New Roman" w:hAnsi="Consolas" w:cs="Times New Roman"/>
-          <w:color w:val="BABABA"/>
-          <w:sz w:val="27"/>
-          <w:szCs w:val="27"/>
-          <w:lang w:val="en-GB" w:eastAsia="en-GB"/>
-        </w:rPr>
-        <w:t>            countMapSeq[codonMap[temp]] </w:t>
-      </w:r>
-      <w:r>
-        <w:rPr>
-          <w:rFonts w:ascii="Consolas" w:eastAsia="Times New Roman" w:hAnsi="Consolas" w:cs="Times New Roman"/>
-          <w:color w:val="F08D24"/>
-          <w:sz w:val="27"/>
-          <w:szCs w:val="27"/>
-          <w:lang w:val="en-GB" w:eastAsia="en-GB"/>
-        </w:rPr>
-        <w:t>+=</w:t>
-      </w:r>
-      <w:r>
-        <w:rPr>
-          <w:rFonts w:ascii="Consolas" w:eastAsia="Times New Roman" w:hAnsi="Consolas" w:cs="Times New Roman"/>
-          <w:color w:val="BABABA"/>
-          <w:sz w:val="27"/>
-          <w:szCs w:val="27"/>
-          <w:lang w:val="en-GB" w:eastAsia="en-GB"/>
-        </w:rPr>
-        <w:t> </w:t>
-      </w:r>
-      <w:proofErr w:type="gramStart"/>
-      <w:r>
-        <w:rPr>
-          <w:rFonts w:ascii="Consolas" w:eastAsia="Times New Roman" w:hAnsi="Consolas" w:cs="Times New Roman"/>
-          <w:color w:val="8E69C9"/>
-          <w:sz w:val="27"/>
-          <w:szCs w:val="27"/>
-          <w:lang w:val="en-GB" w:eastAsia="en-GB"/>
-        </w:rPr>
-        <w:t>1</w:t>
-      </w:r>
-      <w:r>
-        <w:rPr>
-          <w:rFonts w:ascii="Consolas" w:eastAsia="Times New Roman" w:hAnsi="Consolas" w:cs="Times New Roman"/>
-          <w:color w:val="BABABA"/>
-          <w:sz w:val="27"/>
-          <w:szCs w:val="27"/>
-          <w:lang w:val="en-GB" w:eastAsia="en-GB"/>
-        </w:rPr>
-        <w:t>;</w:t>
-      </w:r>
-      <w:proofErr w:type="gramEnd"/>
-    </w:p>
-    <w:p>
-      <w:pPr>
-        <w:shd w:val="clear" w:color="auto" w:fill="222324"/>
-        <w:spacing w:after="0" w:line="360" w:lineRule="atLeast"/>
-        <w:rPr>
-          <w:rFonts w:ascii="Consolas" w:eastAsia="Times New Roman" w:hAnsi="Consolas" w:cs="Times New Roman"/>
-          <w:color w:val="BABABA"/>
-          <w:sz w:val="27"/>
-          <w:szCs w:val="27"/>
-          <w:lang w:val="en-GB" w:eastAsia="en-GB"/>
-        </w:rPr>
-      </w:pPr>
-      <w:r>
-        <w:rPr>
-          <w:rFonts w:ascii="Consolas" w:eastAsia="Times New Roman" w:hAnsi="Consolas" w:cs="Times New Roman"/>
-          <w:color w:val="BABABA"/>
-          <w:sz w:val="27"/>
-          <w:szCs w:val="27"/>
-          <w:lang w:val="en-GB" w:eastAsia="en-GB"/>
-        </w:rPr>
-        <w:t>        }</w:t>
-      </w:r>
-    </w:p>
-    <w:p>
-      <w:pPr>
-        <w:shd w:val="clear" w:color="auto" w:fill="222324"/>
-        <w:spacing w:after="0" w:line="360" w:lineRule="atLeast"/>
-        <w:rPr>
-          <w:rFonts w:ascii="Consolas" w:eastAsia="Times New Roman" w:hAnsi="Consolas" w:cs="Times New Roman"/>
-          <w:color w:val="BABABA"/>
-          <w:sz w:val="27"/>
-          <w:szCs w:val="27"/>
-          <w:lang w:val="en-GB" w:eastAsia="en-GB"/>
-        </w:rPr>
-      </w:pPr>
-      <w:r>
-        <w:rPr>
-          <w:rFonts w:ascii="Consolas" w:eastAsia="Times New Roman" w:hAnsi="Consolas" w:cs="Times New Roman"/>
-          <w:color w:val="494B4D"/>
-          <w:sz w:val="27"/>
-          <w:szCs w:val="27"/>
-          <w:lang w:val="en-GB" w:eastAsia="en-GB"/>
-        </w:rPr>
-        <w:t>    // Record starting time</w:t>
-      </w:r>
-    </w:p>
-    <w:p>
-      <w:pPr>
-        <w:shd w:val="clear" w:color="auto" w:fill="222324"/>
-        <w:spacing w:after="0" w:line="360" w:lineRule="atLeast"/>
-        <w:rPr>
-          <w:rFonts w:ascii="Consolas" w:eastAsia="Times New Roman" w:hAnsi="Consolas" w:cs="Times New Roman"/>
-          <w:color w:val="BABABA"/>
-          <w:sz w:val="27"/>
-          <w:szCs w:val="27"/>
-          <w:lang w:val="en-GB" w:eastAsia="en-GB"/>
-        </w:rPr>
-      </w:pPr>
-      <w:r>
-        <w:rPr>
-          <w:rFonts w:ascii="Consolas" w:eastAsia="Times New Roman" w:hAnsi="Consolas" w:cs="Times New Roman"/>
-          <w:color w:val="BABABA"/>
-          <w:sz w:val="27"/>
-          <w:szCs w:val="27"/>
-          <w:lang w:val="en-GB" w:eastAsia="en-GB"/>
-        </w:rPr>
-        <w:t>    end </w:t>
-      </w:r>
-      <w:r>
-        <w:rPr>
-          <w:rFonts w:ascii="Consolas" w:eastAsia="Times New Roman" w:hAnsi="Consolas" w:cs="Times New Roman"/>
-          <w:color w:val="F08D24"/>
-          <w:sz w:val="27"/>
-          <w:szCs w:val="27"/>
-          <w:lang w:val="en-GB" w:eastAsia="en-GB"/>
-        </w:rPr>
-        <w:t>&lt;-</w:t>
-      </w:r>
-      <w:r>
-        <w:rPr>
-          <w:rFonts w:ascii="Consolas" w:eastAsia="Times New Roman" w:hAnsi="Consolas" w:cs="Times New Roman"/>
-          <w:color w:val="BABABA"/>
-          <w:sz w:val="27"/>
-          <w:szCs w:val="27"/>
-          <w:lang w:val="en-GB" w:eastAsia="en-GB"/>
-        </w:rPr>
-        <w:t> </w:t>
-      </w:r>
-      <w:proofErr w:type="gramStart"/>
-      <w:r>
-        <w:rPr>
-          <w:rFonts w:ascii="Consolas" w:eastAsia="Times New Roman" w:hAnsi="Consolas" w:cs="Times New Roman"/>
-          <w:color w:val="68C244"/>
-          <w:sz w:val="27"/>
-          <w:szCs w:val="27"/>
-          <w:lang w:val="en-GB" w:eastAsia="en-GB"/>
-        </w:rPr>
-        <w:t>getTime</w:t>
-      </w:r>
-      <w:r>
-        <w:rPr>
-          <w:rFonts w:ascii="Consolas" w:eastAsia="Times New Roman" w:hAnsi="Consolas" w:cs="Times New Roman"/>
-          <w:color w:val="BABABA"/>
-          <w:sz w:val="27"/>
-          <w:szCs w:val="27"/>
-          <w:lang w:val="en-GB" w:eastAsia="en-GB"/>
-        </w:rPr>
-        <w:t>(</w:t>
-      </w:r>
-      <w:proofErr w:type="gramEnd"/>
-      <w:r>
-        <w:rPr>
-          <w:rFonts w:ascii="Consolas" w:eastAsia="Times New Roman" w:hAnsi="Consolas" w:cs="Times New Roman"/>
-          <w:color w:val="BABABA"/>
-          <w:sz w:val="27"/>
-          <w:szCs w:val="27"/>
-          <w:lang w:val="en-GB" w:eastAsia="en-GB"/>
-        </w:rPr>
-        <w:t>)</w:t>
+      <w:proofErr w:type="spellEnd"/>
+      <w:r>
+        <w:rPr>
+          <w:rFonts w:ascii="Consolas" w:eastAsia="Times New Roman" w:hAnsi="Consolas" w:cs="Times New Roman"/>
+          <w:color w:val="BABABA"/>
+          <w:sz w:val="27"/>
+          <w:szCs w:val="27"/>
+          <w:lang w:val="en-GB" w:eastAsia="en-GB"/>
+        </w:rPr>
+        <w:t>()</w:t>
       </w:r>
     </w:p>
     <w:p>
@@ -2135,6 +2947,7 @@
     </w:p>
     <w:p>
       <w:r>
+        <w:lastRenderedPageBreak/>
         <w:t xml:space="preserve">9. Used H/W Specs, </w:t>
       </w:r>
       <w:r>
@@ -2212,6 +3025,70 @@
           <w:bCs/>
         </w:rPr>
         <w:t>Done in excel.</w:t>
+      </w:r>
+    </w:p>
+    <w:p>
+      <w:r>
+        <w:t>Discussions:</w:t>
+      </w:r>
+    </w:p>
+    <w:p>
+      <w:r>
+        <w:t>The effect of increased number of threads on the</w:t>
+      </w:r>
+      <w:r>
+        <w:t xml:space="preserve"> speedup </w:t>
+      </w:r>
+      <w:r>
+        <w:t xml:space="preserve">of </w:t>
+      </w:r>
+      <w:r>
+        <w:t xml:space="preserve">both parallel implementations </w:t>
+      </w:r>
+      <w:r>
+        <w:t>was different</w:t>
+      </w:r>
+      <w:r>
+        <w:t>. The reason being, when threads were increased in the case of parallel sections, more threads made no difference as there was only 2 sections</w:t>
+      </w:r>
+      <w:r>
+        <w:t xml:space="preserve">, </w:t>
+      </w:r>
+      <w:r>
+        <w:t xml:space="preserve">so </w:t>
+      </w:r>
+      <w:r>
+        <w:t>only the overhead of handling more threads harmed the speedup</w:t>
+      </w:r>
+      <w:r>
+        <w:t xml:space="preserve"> while nothing helped the speed up</w:t>
+      </w:r>
+      <w:r>
+        <w:t xml:space="preserve">. </w:t>
+      </w:r>
+      <w:r>
+        <w:t>On the other hand</w:t>
+      </w:r>
+      <w:r>
+        <w:t>,</w:t>
+      </w:r>
+      <w:r>
+        <w:t xml:space="preserve"> the loop-level parallelization </w:t>
+      </w:r>
+      <w:r>
+        <w:t xml:space="preserve">speedup </w:t>
+      </w:r>
+      <w:r>
+        <w:t>was not</w:t>
+      </w:r>
+      <w:r>
+        <w:t xml:space="preserve"> monotonically decreasing/increasing</w:t>
+      </w:r>
+      <w:r>
+        <w:t xml:space="preserve"> when the number of threads was increased</w:t>
+      </w:r>
+      <w:r>
+        <w:t>.</w:t>
       </w:r>
     </w:p>
     <w:p>
@@ -3006,7 +3883,7 @@
 </file>
 
 <file path=customXml/itemProps1.xml><?xml version="1.0" encoding="utf-8"?>
-<ds:datastoreItem xmlns:ds="http://schemas.openxmlformats.org/officeDocument/2006/customXml" ds:itemID="{2648EBE2-2BD3-4C45-B46E-A82F299ECF97}">
+<ds:datastoreItem xmlns:ds="http://schemas.openxmlformats.org/officeDocument/2006/customXml" ds:itemID="{B654310F-2ED6-454C-A0BF-4C6FFB78A7C4}">
   <ds:schemaRefs>
     <ds:schemaRef ds:uri="http://schemas.openxmlformats.org/officeDocument/2006/bibliography"/>
   </ds:schemaRefs>

</xml_diff>